<commit_message>
added VMD scripts to the simulation folder for easier visualization of results added script to automate stripping of solvent and basic clustering using kmeans
</commit_message>
<xml_diff>
--- a/Manual/Manual.docx
+++ b/Manual/Manual.docx
@@ -264,6 +264,15 @@
     </w:p>
     <w:sdt>
       <w:sdtPr>
+        <w:rPr>
+          <w:rFonts w:asciiTheme="minorHAnsi" w:eastAsiaTheme="minorHAnsi" w:hAnsiTheme="minorHAnsi" w:cstheme="minorBidi"/>
+          <w:color w:val="auto"/>
+          <w:kern w:val="2"/>
+          <w:sz w:val="22"/>
+          <w:szCs w:val="22"/>
+          <w:lang w:val="en-GB"/>
+          <w14:ligatures w14:val="standardContextual"/>
+        </w:rPr>
         <w:id w:val="-802852319"/>
         <w:docPartObj>
           <w:docPartGallery w:val="Table of Contents"/>
@@ -272,16 +281,9 @@
       </w:sdtPr>
       <w:sdtEndPr>
         <w:rPr>
-          <w:rFonts w:asciiTheme="minorHAnsi" w:eastAsiaTheme="minorHAnsi" w:hAnsiTheme="minorHAnsi" w:cstheme="minorBidi"/>
           <w:b/>
           <w:bCs/>
           <w:noProof/>
-          <w:color w:val="auto"/>
-          <w:kern w:val="2"/>
-          <w:sz w:val="22"/>
-          <w:szCs w:val="22"/>
-          <w:lang w:val="en-GB"/>
-          <w14:ligatures w14:val="standardContextual"/>
         </w:rPr>
       </w:sdtEndPr>
       <w:sdtContent>
@@ -332,21 +334,7 @@
                 <w:rStyle w:val="Hyperlink"/>
                 <w:noProof/>
               </w:rPr>
-              <w:t>Introduct</w:t>
-            </w:r>
-            <w:r>
-              <w:rPr>
-                <w:rStyle w:val="Hyperlink"/>
-                <w:noProof/>
-              </w:rPr>
-              <w:t>i</w:t>
-            </w:r>
-            <w:r>
-              <w:rPr>
-                <w:rStyle w:val="Hyperlink"/>
-                <w:noProof/>
-              </w:rPr>
-              <w:t>on</w:t>
+              <w:t>Introduction</w:t>
             </w:r>
             <w:r>
               <w:rPr>
@@ -1809,7 +1797,14 @@
           <w:sz w:val="24"/>
           <w:szCs w:val="24"/>
         </w:rPr>
-        <w:t>-21</w:t>
+        <w:t>-2</w:t>
+      </w:r>
+      <w:r>
+        <w:rPr>
+          <w:sz w:val="24"/>
+          <w:szCs w:val="24"/>
+        </w:rPr>
+        <w:t>2</w:t>
       </w:r>
       <w:r>
         <w:rPr>
@@ -2072,10 +2067,10 @@
             <v:path o:extrusionok="f" gradientshapeok="t" o:connecttype="rect"/>
             <o:lock v:ext="edit" aspectratio="t"/>
           </v:shapetype>
-          <v:shape id="_x0000_i1068" type="#_x0000_t75" style="width:451.25pt;height:84.55pt" o:ole="">
+          <v:shape id="_x0000_i1025" type="#_x0000_t75" style="width:451.5pt;height:84.5pt" o:ole="">
             <v:imagedata r:id="rId11" o:title=""/>
           </v:shape>
-          <o:OLEObject Type="Embed" ProgID="Word.OpenDocumentText.12" ShapeID="_x0000_i1068" DrawAspect="Content" ObjectID="_1740515641" r:id="rId12"/>
+          <o:OLEObject Type="Embed" ProgID="Word.OpenDocumentText.12" ShapeID="_x0000_i1025" DrawAspect="Content" ObjectID="_1741603277" r:id="rId12"/>
         </w:object>
       </w:r>
     </w:p>
@@ -2086,24 +2081,14 @@
       <w:r>
         <w:t xml:space="preserve">Code snippet </w:t>
       </w:r>
-      <w:r>
-        <w:fldChar w:fldCharType="begin"/>
-      </w:r>
-      <w:r>
-        <w:instrText xml:space="preserve"> SEQ Code_snippet \* ARABIC </w:instrText>
-      </w:r>
-      <w:r>
-        <w:fldChar w:fldCharType="separate"/>
-      </w:r>
-      <w:r>
-        <w:rPr>
-          <w:noProof/>
-        </w:rPr>
-        <w:t>1</w:t>
-      </w:r>
-      <w:r>
-        <w:fldChar w:fldCharType="end"/>
-      </w:r>
+      <w:fldSimple w:instr=" SEQ Code_snippet \* ARABIC ">
+        <w:r>
+          <w:rPr>
+            <w:noProof/>
+          </w:rPr>
+          <w:t>1</w:t>
+        </w:r>
+      </w:fldSimple>
       <w:r>
         <w:t xml:space="preserve"> </w:t>
       </w:r>
@@ -2163,7 +2148,54 @@
           <w:sz w:val="24"/>
           <w:szCs w:val="24"/>
         </w:rPr>
-        <w:t xml:space="preserve"> format) structure of your complex should be prepared and located in an empty folder. In case a solvent which has not been parametrized is required, an empty folder should be created and an XYZ structure of your desired solvent should be placed inside. The recommended fo</w:t>
+        <w:t xml:space="preserve"> format) structure of your complex should be prepared and located in an empty folder. In case a solvent which has not been parametrized is required</w:t>
+      </w:r>
+      <w:r>
+        <w:rPr>
+          <w:sz w:val="24"/>
+          <w:szCs w:val="24"/>
+        </w:rPr>
+        <w:t xml:space="preserve"> (</w:t>
+      </w:r>
+      <w:hyperlink w:anchor="_Keywords_for_the" w:history="1">
+        <w:r>
+          <w:rPr>
+            <w:rStyle w:val="Hyperlink"/>
+            <w:sz w:val="24"/>
+            <w:szCs w:val="24"/>
+          </w:rPr>
+          <w:t>see solvent ke</w:t>
+        </w:r>
+        <w:r>
+          <w:rPr>
+            <w:rStyle w:val="Hyperlink"/>
+            <w:sz w:val="24"/>
+            <w:szCs w:val="24"/>
+          </w:rPr>
+          <w:t>y</w:t>
+        </w:r>
+        <w:r>
+          <w:rPr>
+            <w:rStyle w:val="Hyperlink"/>
+            <w:sz w:val="24"/>
+            <w:szCs w:val="24"/>
+          </w:rPr>
+          <w:t>word</w:t>
+        </w:r>
+      </w:hyperlink>
+      <w:r>
+        <w:rPr>
+          <w:sz w:val="24"/>
+          <w:szCs w:val="24"/>
+        </w:rPr>
+        <w:t>)</w:t>
+      </w:r>
+      <w:r>
+        <w:rPr>
+          <w:sz w:val="24"/>
+          <w:szCs w:val="24"/>
+        </w:rPr>
+        <w:t>, an empty folder should be created and an XYZ structure of your desired solvent should be placed inside. The recommended fo</w:t>
       </w:r>
       <w:r>
         <w:rPr>
@@ -2186,10 +2218,10 @@
           <w:szCs w:val="24"/>
         </w:rPr>
         <w:object w:dxaOrig="9026" w:dyaOrig="1359" w14:anchorId="64316662">
-          <v:shape id="_x0000_i1062" type="#_x0000_t75" style="width:451.25pt;height:67.8pt" o:ole="">
+          <v:shape id="_x0000_i1026" type="#_x0000_t75" style="width:451.5pt;height:68pt" o:ole="">
             <v:imagedata r:id="rId13" o:title=""/>
           </v:shape>
-          <o:OLEObject Type="Embed" ProgID="Word.OpenDocumentText.12" ShapeID="_x0000_i1062" DrawAspect="Content" ObjectID="_1740515642" r:id="rId14"/>
+          <o:OLEObject Type="Embed" ProgID="Word.OpenDocumentText.12" ShapeID="_x0000_i1026" DrawAspect="Content" ObjectID="_1741603278" r:id="rId14"/>
         </w:object>
       </w:r>
     </w:p>
@@ -2200,24 +2232,14 @@
       <w:r>
         <w:t xml:space="preserve">Figure </w:t>
       </w:r>
-      <w:r>
-        <w:fldChar w:fldCharType="begin"/>
-      </w:r>
-      <w:r>
-        <w:instrText xml:space="preserve"> SEQ Figure \* ARABIC </w:instrText>
-      </w:r>
-      <w:r>
-        <w:fldChar w:fldCharType="separate"/>
-      </w:r>
-      <w:r>
-        <w:rPr>
-          <w:noProof/>
-        </w:rPr>
-        <w:t>1</w:t>
-      </w:r>
-      <w:r>
-        <w:fldChar w:fldCharType="end"/>
-      </w:r>
+      <w:fldSimple w:instr=" SEQ Figure \* ARABIC ">
+        <w:r>
+          <w:rPr>
+            <w:noProof/>
+          </w:rPr>
+          <w:t>1</w:t>
+        </w:r>
+      </w:fldSimple>
       <w:r>
         <w:t xml:space="preserve"> initial folder structure example</w:t>
       </w:r>
@@ -2251,21 +2273,51 @@
       </w:r>
       <w:proofErr w:type="spellEnd"/>
       <w:r>
-        <w:t xml:space="preserve">). To </w:t>
-      </w:r>
-      <w:r>
-        <w:t>begin the parametrization process, execute the run function of the</w:t>
-      </w:r>
-      <w:r>
-        <w:t xml:space="preserve"> PyConSolv</w:t>
-      </w:r>
-      <w:r>
-        <w:t xml:space="preserve"> object.</w:t>
-      </w:r>
-    </w:p>
-    <w:p>
-      <w:r>
-        <w:t xml:space="preserve">A number of parameters can be passed to the run function. For details of the available keywords, please see the </w:t>
+        <w:t xml:space="preserve">). </w:t>
+      </w:r>
+    </w:p>
+    <w:p/>
+    <w:p>
+      <w:pPr>
+        <w:pStyle w:val="Heading2"/>
+        <w:numPr>
+          <w:ilvl w:val="1"/>
+          <w:numId w:val="4"/>
+        </w:numPr>
+      </w:pPr>
+      <w:r>
+        <w:t>Command line usage</w:t>
+      </w:r>
+    </w:p>
+    <w:p/>
+    <w:p>
+      <w:r>
+        <w:t xml:space="preserve">The PyConSolv parametrization process can be started by calling the </w:t>
+      </w:r>
+      <w:proofErr w:type="spellStart"/>
+      <w:r>
+        <w:t>pyconsolv</w:t>
+      </w:r>
+      <w:proofErr w:type="spellEnd"/>
+      <w:r>
+        <w:t xml:space="preserve"> script. For the execution of the script an XYZ input file must be provided.</w:t>
+      </w:r>
+    </w:p>
+    <w:p>
+      <w:r>
+        <w:t xml:space="preserve">A number of </w:t>
+      </w:r>
+      <w:r>
+        <w:t xml:space="preserve">optional </w:t>
+      </w:r>
+      <w:r>
+        <w:t xml:space="preserve">parameters can be passed to </w:t>
+      </w:r>
+      <w:r>
+        <w:t>the function</w:t>
+      </w:r>
+      <w:r>
+        <w:t xml:space="preserve">. For details of the available keywords, please see the </w:t>
       </w:r>
       <w:hyperlink w:anchor="_Keywords" w:history="1">
         <w:proofErr w:type="spellStart"/>
@@ -2273,19 +2325,115 @@
           <w:rPr>
             <w:rStyle w:val="Hyperlink"/>
           </w:rPr>
-          <w:t>kew</w:t>
+          <w:t>kewords</w:t>
         </w:r>
+        <w:proofErr w:type="spellEnd"/>
+      </w:hyperlink>
+      <w:r>
+        <w:t xml:space="preserve"> section. While default values are provided, it is recommended to change the QM optimization method, as well as the basis set and dispersion corrections to match your needs. Likewise, it is very important to assign a suitable total charge for your complex. </w:t>
+      </w:r>
+    </w:p>
+    <w:p>
+      <w:r>
+        <w:t xml:space="preserve">A critical aspect is the solvent. One of the pre-parametrized solvents can be used or, as mentioned above, any user-provided solvent. A simple example is provided in code snipped </w:t>
+      </w:r>
+      <w:r>
+        <w:t>2</w:t>
+      </w:r>
+      <w:r>
+        <w:t>.</w:t>
+      </w:r>
+    </w:p>
+    <w:bookmarkStart w:id="8" w:name="_MON_1741590991"/>
+    <w:bookmarkEnd w:id="8"/>
+    <w:p>
+      <w:pPr>
+        <w:keepNext/>
+      </w:pPr>
+      <w:r>
+        <w:object w:dxaOrig="9026" w:dyaOrig="418" w14:anchorId="1914A914">
+          <v:shape id="_x0000_i1069" type="#_x0000_t75" style="width:451.5pt;height:21pt" o:ole="">
+            <v:imagedata r:id="rId15" o:title=""/>
+          </v:shape>
+          <o:OLEObject Type="Embed" ProgID="Word.OpenDocumentText.12" ShapeID="_x0000_i1069" DrawAspect="Content" ObjectID="_1741603279" r:id="rId16"/>
+        </w:object>
+      </w:r>
+    </w:p>
+    <w:p>
+      <w:pPr>
+        <w:pStyle w:val="Caption"/>
+      </w:pPr>
+      <w:r>
+        <w:t xml:space="preserve">Code snippet </w:t>
+      </w:r>
+      <w:fldSimple w:instr=" SEQ Code_snippet \* ARABIC ">
+        <w:r>
+          <w:rPr>
+            <w:noProof/>
+          </w:rPr>
+          <w:t>2</w:t>
+        </w:r>
+      </w:fldSimple>
+      <w:r>
+        <w:t xml:space="preserve"> Simple example on how to run </w:t>
+      </w:r>
+      <w:proofErr w:type="spellStart"/>
+      <w:r>
+        <w:t>pyconsolv</w:t>
+      </w:r>
+      <w:proofErr w:type="spellEnd"/>
+      <w:r>
+        <w:t xml:space="preserve"> from the command line.</w:t>
+      </w:r>
+    </w:p>
+    <w:p>
+      <w:pPr>
+        <w:pStyle w:val="Heading2"/>
+        <w:numPr>
+          <w:ilvl w:val="1"/>
+          <w:numId w:val="4"/>
+        </w:numPr>
+      </w:pPr>
+      <w:r>
+        <w:t>Usage within python</w:t>
+      </w:r>
+    </w:p>
+    <w:p>
+      <w:r>
+        <w:t xml:space="preserve">The </w:t>
+      </w:r>
+      <w:proofErr w:type="spellStart"/>
+      <w:r>
+        <w:t>ConfGen</w:t>
+      </w:r>
+      <w:proofErr w:type="spellEnd"/>
+      <w:r>
+        <w:t xml:space="preserve"> module must be imported from the PyConSolv package to make the parametrization functions available. </w:t>
+      </w:r>
+      <w:r>
+        <w:t xml:space="preserve">To </w:t>
+      </w:r>
+      <w:r>
+        <w:t>begin the parametrization process, execute the run function of the</w:t>
+      </w:r>
+      <w:r>
+        <w:t xml:space="preserve"> PyConSolv</w:t>
+      </w:r>
+      <w:r>
+        <w:t xml:space="preserve"> object.</w:t>
+      </w:r>
+    </w:p>
+    <w:p>
+      <w:r>
+        <w:t xml:space="preserve">A number of parameters can be passed to the run function. For details of the available keywords, please see the </w:t>
+      </w:r>
+      <w:hyperlink w:anchor="_Keywords" w:history="1">
+        <w:proofErr w:type="spellStart"/>
         <w:r>
           <w:rPr>
             <w:rStyle w:val="Hyperlink"/>
           </w:rPr>
-          <w:t>o</w:t>
-        </w:r>
-        <w:r>
-          <w:rPr>
-            <w:rStyle w:val="Hyperlink"/>
-          </w:rPr>
-          <w:t>rds</w:t>
+          <w:t>kewords</w:t>
         </w:r>
         <w:proofErr w:type="spellEnd"/>
       </w:hyperlink>
@@ -2293,26 +2441,38 @@
         <w:t xml:space="preserve"> section. While default values are provided, it is recommended to change the QM optimization method, as well as the basis set and dispersion corrections to match you</w:t>
       </w:r>
       <w:r>
-        <w:t xml:space="preserve">r needs. Likewise, it is very important to assign a total charge for your complex. </w:t>
-      </w:r>
-    </w:p>
-    <w:p>
-      <w:r>
-        <w:t>A critical aspect is the solvent. One of the pre-parametrized solvents can be used or, as mentioned above, any user-provided solvent. A simple example is provided in code snipped 2.</w:t>
-      </w:r>
-    </w:p>
-    <w:bookmarkStart w:id="8" w:name="_MON_1740420633"/>
-    <w:bookmarkEnd w:id="8"/>
+        <w:t xml:space="preserve">r needs. Likewise, it is very important to assign a </w:t>
+      </w:r>
+      <w:r>
+        <w:t xml:space="preserve">suitable </w:t>
+      </w:r>
+      <w:r>
+        <w:t xml:space="preserve">total charge for your complex. </w:t>
+      </w:r>
+    </w:p>
+    <w:p>
+      <w:r>
+        <w:t xml:space="preserve">A critical aspect is the solvent. One of the pre-parametrized solvents can be used or, as mentioned above, any user-provided solvent. A simple example is provided in code snipped </w:t>
+      </w:r>
+      <w:r>
+        <w:t>3</w:t>
+      </w:r>
+      <w:r>
+        <w:t>.</w:t>
+      </w:r>
+    </w:p>
+    <w:bookmarkStart w:id="9" w:name="_MON_1740420633"/>
+    <w:bookmarkEnd w:id="9"/>
     <w:p>
       <w:pPr>
         <w:keepNext/>
       </w:pPr>
       <w:r>
         <w:object w:dxaOrig="9026" w:dyaOrig="1928" w14:anchorId="0B69EDA3">
-          <v:shape id="_x0000_i1099" type="#_x0000_t75" style="width:451.25pt;height:96.3pt" o:ole="">
-            <v:imagedata r:id="rId15" o:title=""/>
+          <v:shape id="_x0000_i1027" type="#_x0000_t75" style="width:451.5pt;height:96.5pt" o:ole="">
+            <v:imagedata r:id="rId17" o:title=""/>
           </v:shape>
-          <o:OLEObject Type="Embed" ProgID="Word.OpenDocumentText.12" ShapeID="_x0000_i1099" DrawAspect="Content" ObjectID="_1740515643" r:id="rId16"/>
+          <o:OLEObject Type="Embed" ProgID="Word.OpenDocumentText.12" ShapeID="_x0000_i1027" DrawAspect="Content" ObjectID="_1741603280" r:id="rId18"/>
         </w:object>
       </w:r>
     </w:p>
@@ -2323,24 +2483,14 @@
       <w:r>
         <w:t xml:space="preserve">Code snippet </w:t>
       </w:r>
-      <w:r>
-        <w:fldChar w:fldCharType="begin"/>
-      </w:r>
-      <w:r>
-        <w:instrText xml:space="preserve"> SEQ Code_snippet \* ARABIC </w:instrText>
-      </w:r>
-      <w:r>
-        <w:fldChar w:fldCharType="separate"/>
-      </w:r>
-      <w:r>
-        <w:rPr>
-          <w:noProof/>
-        </w:rPr>
-        <w:t>2</w:t>
-      </w:r>
-      <w:r>
-        <w:fldChar w:fldCharType="end"/>
-      </w:r>
+      <w:fldSimple w:instr=" SEQ Code_snippet \* ARABIC ">
+        <w:r>
+          <w:rPr>
+            <w:noProof/>
+          </w:rPr>
+          <w:t>3</w:t>
+        </w:r>
+      </w:fldSimple>
       <w:r>
         <w:t xml:space="preserve"> Simple example of parametrization for a neutral compound, while changing settings for the QM method and requesting acetonitrile as a solvent. In this case, the QM method will be DFT with the BP86 functional, def2-SVP basis se</w:t>
       </w:r>
@@ -2389,8 +2539,8 @@
         <w:t xml:space="preserve"> section.</w:t>
       </w:r>
     </w:p>
-    <w:bookmarkStart w:id="9" w:name="_MON_1740514218"/>
-    <w:bookmarkEnd w:id="9"/>
+    <w:bookmarkStart w:id="10" w:name="_MON_1740514218"/>
+    <w:bookmarkEnd w:id="10"/>
     <w:p>
       <w:pPr>
         <w:keepNext/>
@@ -2401,10 +2551,10 @@
           <w:szCs w:val="24"/>
         </w:rPr>
         <w:object w:dxaOrig="10466" w:dyaOrig="13488" w14:anchorId="60D99CA7">
-          <v:shape id="_x0000_i1125" type="#_x0000_t75" style="width:523.25pt;height:674.8pt" o:ole="">
-            <v:imagedata r:id="rId17" o:title=""/>
+          <v:shape id="_x0000_i1028" type="#_x0000_t75" style="width:523.5pt;height:675pt" o:ole="">
+            <v:imagedata r:id="rId19" o:title=""/>
           </v:shape>
-          <o:OLEObject Type="Embed" ProgID="Word.OpenDocumentText.12" ShapeID="_x0000_i1125" DrawAspect="Content" ObjectID="_1740515644" r:id="rId18"/>
+          <o:OLEObject Type="Embed" ProgID="Word.OpenDocumentText.12" ShapeID="_x0000_i1028" DrawAspect="Content" ObjectID="_1741603281" r:id="rId20"/>
         </w:object>
       </w:r>
     </w:p>
@@ -2415,24 +2565,14 @@
       <w:r>
         <w:t xml:space="preserve">Figure </w:t>
       </w:r>
-      <w:r>
-        <w:fldChar w:fldCharType="begin"/>
-      </w:r>
-      <w:r>
-        <w:instrText xml:space="preserve"> SEQ Figure \* ARABIC </w:instrText>
-      </w:r>
-      <w:r>
-        <w:fldChar w:fldCharType="separate"/>
-      </w:r>
-      <w:r>
-        <w:rPr>
-          <w:noProof/>
-        </w:rPr>
-        <w:t>2</w:t>
-      </w:r>
-      <w:r>
-        <w:fldChar w:fldCharType="end"/>
-      </w:r>
+      <w:fldSimple w:instr=" SEQ Figure \* ARABIC ">
+        <w:r>
+          <w:rPr>
+            <w:noProof/>
+          </w:rPr>
+          <w:t>2</w:t>
+        </w:r>
+      </w:fldSimple>
       <w:r>
         <w:t xml:space="preserve"> Folder structure and important files after parametrization is complete</w:t>
       </w:r>
@@ -2445,7 +2585,7 @@
           <w:numId w:val="4"/>
         </w:numPr>
       </w:pPr>
-      <w:bookmarkStart w:id="10" w:name="_Toc129901156"/>
+      <w:bookmarkStart w:id="11" w:name="_Toc129901156"/>
       <w:r>
         <w:lastRenderedPageBreak/>
         <w:t>M</w:t>
@@ -2456,7 +2596,7 @@
       <w:r>
         <w:t>thodology</w:t>
       </w:r>
-      <w:bookmarkEnd w:id="10"/>
+      <w:bookmarkEnd w:id="11"/>
     </w:p>
     <w:p/>
     <w:p>
@@ -2467,15 +2607,15 @@
           <w:numId w:val="4"/>
         </w:numPr>
       </w:pPr>
-      <w:bookmarkStart w:id="11" w:name="_Program_structure"/>
-      <w:bookmarkStart w:id="12" w:name="_Toc129901157"/>
+      <w:bookmarkStart w:id="12" w:name="_Program_structure"/>
       <w:bookmarkStart w:id="13" w:name="_Program_structure_and"/>
-      <w:bookmarkEnd w:id="11"/>
+      <w:bookmarkStart w:id="14" w:name="_Toc129901157"/>
+      <w:bookmarkEnd w:id="12"/>
       <w:bookmarkEnd w:id="13"/>
       <w:r>
         <w:t>Program structure</w:t>
       </w:r>
-      <w:bookmarkEnd w:id="12"/>
+      <w:bookmarkEnd w:id="14"/>
       <w:r>
         <w:t xml:space="preserve"> and files</w:t>
       </w:r>
@@ -2561,11 +2701,11 @@
           <w:numId w:val="4"/>
         </w:numPr>
       </w:pPr>
-      <w:bookmarkStart w:id="14" w:name="_Toc129901158"/>
+      <w:bookmarkStart w:id="15" w:name="_Toc129901158"/>
       <w:r>
         <w:t>Charge Fitting</w:t>
       </w:r>
-      <w:bookmarkEnd w:id="14"/>
+      <w:bookmarkEnd w:id="15"/>
     </w:p>
     <w:p>
       <w:pPr>
@@ -2575,11 +2715,11 @@
           <w:numId w:val="4"/>
         </w:numPr>
       </w:pPr>
-      <w:bookmarkStart w:id="15" w:name="_Toc129901159"/>
+      <w:bookmarkStart w:id="16" w:name="_Toc129901159"/>
       <w:r>
         <w:t>MCPB.py</w:t>
       </w:r>
-      <w:bookmarkEnd w:id="15"/>
+      <w:bookmarkEnd w:id="16"/>
     </w:p>
     <w:p>
       <w:pPr>
@@ -2589,14 +2729,14 @@
           <w:numId w:val="4"/>
         </w:numPr>
       </w:pPr>
-      <w:bookmarkStart w:id="16" w:name="_Toc129901160"/>
+      <w:bookmarkStart w:id="17" w:name="_Toc129901160"/>
       <w:r>
         <w:t>Amber2</w:t>
       </w:r>
       <w:r>
         <w:t>0</w:t>
       </w:r>
-      <w:bookmarkEnd w:id="16"/>
+      <w:bookmarkEnd w:id="17"/>
     </w:p>
     <w:p>
       <w:pPr>
@@ -2606,11 +2746,11 @@
           <w:numId w:val="4"/>
         </w:numPr>
       </w:pPr>
-      <w:bookmarkStart w:id="17" w:name="_Toc129901161"/>
+      <w:bookmarkStart w:id="18" w:name="_Toc129901161"/>
       <w:r>
         <w:t>Solvents</w:t>
       </w:r>
-      <w:bookmarkEnd w:id="17"/>
+      <w:bookmarkEnd w:id="18"/>
     </w:p>
     <w:p>
       <w:pPr>
@@ -2631,13 +2771,13 @@
           <w:numId w:val="4"/>
         </w:numPr>
       </w:pPr>
-      <w:bookmarkStart w:id="18" w:name="_Keywords"/>
-      <w:bookmarkStart w:id="19" w:name="_Toc129901162"/>
-      <w:bookmarkEnd w:id="18"/>
+      <w:bookmarkStart w:id="19" w:name="_Keywords"/>
+      <w:bookmarkStart w:id="20" w:name="_Toc129901162"/>
+      <w:bookmarkEnd w:id="19"/>
       <w:r>
         <w:t>Keywords</w:t>
       </w:r>
-      <w:bookmarkEnd w:id="19"/>
+      <w:bookmarkEnd w:id="20"/>
     </w:p>
     <w:p>
       <w:pPr>
@@ -2655,33 +2795,16 @@
           <w:numId w:val="4"/>
         </w:numPr>
       </w:pPr>
-      <w:bookmarkStart w:id="20" w:name="_Toc129901163"/>
-      <w:r>
-        <w:t xml:space="preserve">Keywords for the </w:t>
-      </w:r>
-      <w:proofErr w:type="spellStart"/>
-      <w:proofErr w:type="gramStart"/>
-      <w:r>
-        <w:t>ConfGen</w:t>
-      </w:r>
-      <w:r>
-        <w:t>.PyConSolv</w:t>
-      </w:r>
-      <w:r>
-        <w:t>.run</w:t>
-      </w:r>
-      <w:proofErr w:type="spellEnd"/>
-      <w:r>
-        <w:t>(</w:t>
-      </w:r>
-      <w:proofErr w:type="gramEnd"/>
-      <w:r>
-        <w:t>)</w:t>
-      </w:r>
-      <w:r>
-        <w:t xml:space="preserve"> method</w:t>
-      </w:r>
-      <w:bookmarkEnd w:id="20"/>
+      <w:bookmarkStart w:id="21" w:name="_Toc129901163"/>
+      <w:bookmarkStart w:id="22" w:name="_Keywords_for_the"/>
+      <w:bookmarkEnd w:id="22"/>
+      <w:r>
+        <w:t xml:space="preserve">Keywords for </w:t>
+      </w:r>
+      <w:bookmarkEnd w:id="21"/>
+      <w:r>
+        <w:t>PyConSolv</w:t>
+      </w:r>
     </w:p>
     <w:p/>
     <w:p>
@@ -2703,7 +2826,34 @@
           <w:sz w:val="24"/>
           <w:szCs w:val="24"/>
         </w:rPr>
+        <w:t xml:space="preserve">-c, </w:t>
+      </w:r>
+      <w:r>
+        <w:rPr>
+          <w:b/>
+          <w:bCs/>
+          <w:sz w:val="24"/>
+          <w:szCs w:val="24"/>
+        </w:rPr>
         <w:t>charge</w:t>
+      </w:r>
+      <w:r>
+        <w:rPr>
+          <w:b/>
+          <w:bCs/>
+          <w:sz w:val="24"/>
+          <w:szCs w:val="24"/>
+        </w:rPr>
+        <w:tab/>
+      </w:r>
+      <w:r>
+        <w:rPr>
+          <w:b/>
+          <w:bCs/>
+          <w:sz w:val="24"/>
+          <w:szCs w:val="24"/>
+        </w:rPr>
+        <w:tab/>
       </w:r>
       <w:r>
         <w:rPr>
@@ -2774,28 +2924,32 @@
           <w:sz w:val="24"/>
           <w:szCs w:val="24"/>
         </w:rPr>
+        <w:t xml:space="preserve">-m, </w:t>
+      </w:r>
+      <w:r>
+        <w:rPr>
+          <w:b/>
+          <w:bCs/>
+          <w:sz w:val="24"/>
+          <w:szCs w:val="24"/>
+        </w:rPr>
         <w:t>method</w:t>
       </w:r>
       <w:r>
         <w:rPr>
-          <w:sz w:val="24"/>
-          <w:szCs w:val="24"/>
-        </w:rPr>
-        <w:t>:</w:t>
-      </w:r>
-      <w:r>
-        <w:rPr>
-          <w:sz w:val="24"/>
-          <w:szCs w:val="24"/>
-        </w:rPr>
-        <w:t xml:space="preserve"> </w:t>
-      </w:r>
-      <w:r>
-        <w:rPr>
-          <w:sz w:val="24"/>
-          <w:szCs w:val="24"/>
-        </w:rPr>
-        <w:t>ORCA 5 method line</w:t>
+          <w:b/>
+          <w:bCs/>
+          <w:sz w:val="24"/>
+          <w:szCs w:val="24"/>
+        </w:rPr>
+        <w:tab/>
+      </w:r>
+      <w:r>
+        <w:rPr>
+          <w:sz w:val="24"/>
+          <w:szCs w:val="24"/>
+        </w:rPr>
+        <w:t>: ORCA 5 method line</w:t>
       </w:r>
       <w:r>
         <w:rPr>
@@ -2866,7 +3020,34 @@
           <w:sz w:val="24"/>
           <w:szCs w:val="24"/>
         </w:rPr>
+        <w:t xml:space="preserve">-b , </w:t>
+      </w:r>
+      <w:r>
+        <w:rPr>
+          <w:b/>
+          <w:bCs/>
+          <w:sz w:val="24"/>
+          <w:szCs w:val="24"/>
+        </w:rPr>
         <w:t>basis</w:t>
+      </w:r>
+      <w:r>
+        <w:rPr>
+          <w:b/>
+          <w:bCs/>
+          <w:sz w:val="24"/>
+          <w:szCs w:val="24"/>
+        </w:rPr>
+        <w:tab/>
+      </w:r>
+      <w:r>
+        <w:rPr>
+          <w:b/>
+          <w:bCs/>
+          <w:sz w:val="24"/>
+          <w:szCs w:val="24"/>
+        </w:rPr>
+        <w:tab/>
       </w:r>
       <w:r>
         <w:rPr>
@@ -2930,7 +3111,6 @@
           <w:szCs w:val="24"/>
         </w:rPr>
       </w:pPr>
-      <w:proofErr w:type="spellStart"/>
       <w:r>
         <w:rPr>
           <w:b/>
@@ -2938,22 +3118,43 @@
           <w:sz w:val="24"/>
           <w:szCs w:val="24"/>
         </w:rPr>
+        <w:t xml:space="preserve">-d, </w:t>
+      </w:r>
+      <w:proofErr w:type="spellStart"/>
+      <w:r>
+        <w:rPr>
+          <w:b/>
+          <w:bCs/>
+          <w:sz w:val="24"/>
+          <w:szCs w:val="24"/>
+        </w:rPr>
         <w:t>dsp</w:t>
       </w:r>
       <w:proofErr w:type="spellEnd"/>
       <w:r>
         <w:rPr>
-          <w:sz w:val="24"/>
-          <w:szCs w:val="24"/>
-        </w:rPr>
-        <w:t>: Dispersion corrections</w:t>
-      </w:r>
-      <w:r>
-        <w:rPr>
-          <w:sz w:val="24"/>
-          <w:szCs w:val="24"/>
-        </w:rPr>
-        <w:t>;</w:t>
+          <w:b/>
+          <w:bCs/>
+          <w:sz w:val="24"/>
+          <w:szCs w:val="24"/>
+        </w:rPr>
+        <w:tab/>
+      </w:r>
+      <w:r>
+        <w:rPr>
+          <w:b/>
+          <w:bCs/>
+          <w:sz w:val="24"/>
+          <w:szCs w:val="24"/>
+        </w:rPr>
+        <w:tab/>
+      </w:r>
+      <w:r>
+        <w:rPr>
+          <w:sz w:val="24"/>
+          <w:szCs w:val="24"/>
+        </w:rPr>
+        <w:t>: Dispersion corrections;</w:t>
       </w:r>
       <w:r>
         <w:rPr>
@@ -2981,14 +3182,7 @@
           <w:sz w:val="24"/>
           <w:szCs w:val="24"/>
         </w:rPr>
-        <w:t>ing</w:t>
-      </w:r>
-      <w:r>
-        <w:rPr>
-          <w:sz w:val="24"/>
-          <w:szCs w:val="24"/>
-        </w:rPr>
-        <w:t xml:space="preserve">; default </w:t>
+        <w:t xml:space="preserve">ing; default </w:t>
       </w:r>
       <w:r>
         <w:rPr>
@@ -3010,7 +3204,6 @@
           <w:szCs w:val="24"/>
         </w:rPr>
       </w:pPr>
-      <w:proofErr w:type="spellStart"/>
       <w:r>
         <w:rPr>
           <w:b/>
@@ -3018,11 +3211,39 @@
           <w:sz w:val="24"/>
           <w:szCs w:val="24"/>
         </w:rPr>
+        <w:t xml:space="preserve">-p, </w:t>
+      </w:r>
+      <w:proofErr w:type="spellStart"/>
+      <w:r>
+        <w:rPr>
+          <w:b/>
+          <w:bCs/>
+          <w:sz w:val="24"/>
+          <w:szCs w:val="24"/>
+        </w:rPr>
         <w:t>cpu</w:t>
       </w:r>
       <w:proofErr w:type="spellEnd"/>
       <w:r>
         <w:rPr>
+          <w:b/>
+          <w:bCs/>
+          <w:sz w:val="24"/>
+          <w:szCs w:val="24"/>
+        </w:rPr>
+        <w:tab/>
+      </w:r>
+      <w:r>
+        <w:rPr>
+          <w:b/>
+          <w:bCs/>
+          <w:sz w:val="24"/>
+          <w:szCs w:val="24"/>
+        </w:rPr>
+        <w:tab/>
+      </w:r>
+      <w:r>
+        <w:rPr>
           <w:sz w:val="24"/>
           <w:szCs w:val="24"/>
         </w:rPr>
@@ -3033,14 +3254,7 @@
           <w:sz w:val="24"/>
           <w:szCs w:val="24"/>
         </w:rPr>
-        <w:t>number of CPU cores to be used</w:t>
-      </w:r>
-      <w:r>
-        <w:rPr>
-          <w:sz w:val="24"/>
-          <w:szCs w:val="24"/>
-        </w:rPr>
-        <w:t xml:space="preserve">; </w:t>
+        <w:t xml:space="preserve">number of CPU cores to be used; </w:t>
       </w:r>
       <w:r>
         <w:rPr>
@@ -3090,10 +3304,37 @@
           <w:sz w:val="24"/>
           <w:szCs w:val="24"/>
         </w:rPr>
+        <w:t xml:space="preserve">-s, </w:t>
+      </w:r>
+      <w:r>
+        <w:rPr>
+          <w:b/>
+          <w:bCs/>
+          <w:sz w:val="24"/>
+          <w:szCs w:val="24"/>
+        </w:rPr>
         <w:t>solvent</w:t>
       </w:r>
       <w:r>
         <w:rPr>
+          <w:b/>
+          <w:bCs/>
+          <w:sz w:val="24"/>
+          <w:szCs w:val="24"/>
+        </w:rPr>
+        <w:tab/>
+      </w:r>
+      <w:r>
+        <w:rPr>
+          <w:b/>
+          <w:bCs/>
+          <w:sz w:val="24"/>
+          <w:szCs w:val="24"/>
+        </w:rPr>
+        <w:tab/>
+      </w:r>
+      <w:r>
+        <w:rPr>
           <w:sz w:val="24"/>
           <w:szCs w:val="24"/>
         </w:rPr>
@@ -3104,14 +3345,7 @@
           <w:sz w:val="24"/>
           <w:szCs w:val="24"/>
         </w:rPr>
-        <w:t>solvent to be used for MD simulation</w:t>
-      </w:r>
-      <w:r>
-        <w:rPr>
-          <w:sz w:val="24"/>
-          <w:szCs w:val="24"/>
-        </w:rPr>
-        <w:t xml:space="preserve">; </w:t>
+        <w:t xml:space="preserve">solvent to be used for MD simulation; </w:t>
       </w:r>
       <w:r>
         <w:rPr>
@@ -3132,14 +3366,7 @@
           <w:sz w:val="24"/>
           <w:szCs w:val="24"/>
         </w:rPr>
-        <w:t>ing</w:t>
-      </w:r>
-      <w:r>
-        <w:rPr>
-          <w:sz w:val="24"/>
-          <w:szCs w:val="24"/>
-        </w:rPr>
-        <w:t xml:space="preserve">; default </w:t>
+        <w:t xml:space="preserve">ing; default </w:t>
       </w:r>
       <w:r>
         <w:rPr>
@@ -3269,16 +3496,22 @@
           <w:sz w:val="24"/>
           <w:szCs w:val="24"/>
         </w:rPr>
-        <w:t xml:space="preserve"> is passed into the </w:t>
+        <w:t xml:space="preserve"> is passed </w:t>
+      </w:r>
+      <w:r>
+        <w:rPr>
+          <w:sz w:val="24"/>
+          <w:szCs w:val="24"/>
+        </w:rPr>
+        <w:t xml:space="preserve">to </w:t>
       </w:r>
       <w:proofErr w:type="spellStart"/>
-      <w:proofErr w:type="gramStart"/>
-      <w:r>
-        <w:rPr>
-          <w:sz w:val="24"/>
-          <w:szCs w:val="24"/>
-        </w:rPr>
-        <w:t>ConfGen.PyConSolv.run</w:t>
+      <w:r>
+        <w:rPr>
+          <w:sz w:val="24"/>
+          <w:szCs w:val="24"/>
+        </w:rPr>
+        <w:t>pyconsolv</w:t>
       </w:r>
       <w:proofErr w:type="spellEnd"/>
       <w:r>
@@ -3286,15 +3519,21 @@
           <w:sz w:val="24"/>
           <w:szCs w:val="24"/>
         </w:rPr>
-        <w:t>(</w:t>
-      </w:r>
-      <w:proofErr w:type="gramEnd"/>
-      <w:r>
-        <w:rPr>
-          <w:sz w:val="24"/>
-          <w:szCs w:val="24"/>
-        </w:rPr>
-        <w:t xml:space="preserve">) function, a solvent parametrization interface is </w:t>
+        <w:t xml:space="preserve">, a solvent parametrization </w:t>
+      </w:r>
+      <w:r>
+        <w:rPr>
+          <w:sz w:val="24"/>
+          <w:szCs w:val="24"/>
+        </w:rPr>
+        <w:t>dialogue</w:t>
+      </w:r>
+      <w:r>
+        <w:rPr>
+          <w:sz w:val="24"/>
+          <w:szCs w:val="24"/>
+        </w:rPr>
+        <w:t xml:space="preserve"> is started. Here, the user is required </w:t>
       </w:r>
       <w:r>
         <w:rPr>
@@ -3302,7 +3541,7 @@
           <w:szCs w:val="24"/>
         </w:rPr>
         <w:lastRenderedPageBreak/>
-        <w:t>started. Here, the user is required to input the absolute path to the location of the custom solvent XYZ file and subsequently provide information about the permittivity and refraction index of the solvent.</w:t>
+        <w:t>to input the absolute path to the location of the custom solvent XYZ file and subsequently provide information about the permittivity and refraction index of the solvent.</w:t>
       </w:r>
     </w:p>
     <w:p>
@@ -3321,7 +3560,7 @@
           <w:numId w:val="4"/>
         </w:numPr>
       </w:pPr>
-      <w:bookmarkStart w:id="21" w:name="_Toc129901164"/>
+      <w:bookmarkStart w:id="23" w:name="_Toc129901164"/>
       <w:r>
         <w:t xml:space="preserve">Keywords for the </w:t>
       </w:r>
@@ -3335,7 +3574,7 @@
       <w:r>
         <w:t xml:space="preserve"> file</w:t>
       </w:r>
-      <w:bookmarkEnd w:id="21"/>
+      <w:bookmarkEnd w:id="23"/>
     </w:p>
     <w:p>
       <w:pPr>
@@ -3477,7 +3716,28 @@
           <w:sz w:val="24"/>
           <w:szCs w:val="24"/>
         </w:rPr>
-        <w:t xml:space="preserve"> or equilibration. If you want to restart the parametrization at a specific point, you may edit this file and restart the PyConSolv process.</w:t>
+        <w:t xml:space="preserve">, </w:t>
+      </w:r>
+      <w:r>
+        <w:rPr>
+          <w:sz w:val="24"/>
+          <w:szCs w:val="24"/>
+        </w:rPr>
+        <w:t>equilibration</w:t>
+      </w:r>
+      <w:r>
+        <w:rPr>
+          <w:sz w:val="24"/>
+          <w:szCs w:val="24"/>
+        </w:rPr>
+        <w:t xml:space="preserve"> or DONE</w:t>
+      </w:r>
+      <w:r>
+        <w:rPr>
+          <w:sz w:val="24"/>
+          <w:szCs w:val="24"/>
+        </w:rPr>
+        <w:t>. If you want to restart the parametrization at a specific point, you may edit this file and restart the PyConSolv process.</w:t>
       </w:r>
     </w:p>
     <w:p>
@@ -3489,7 +3749,7 @@
       </w:pPr>
     </w:p>
     <w:sectPr>
-      <w:footerReference w:type="default" r:id="rId19"/>
+      <w:footerReference w:type="default" r:id="rId21"/>
       <w:pgSz w:w="11906" w:h="16838"/>
       <w:pgMar w:top="1440" w:right="1440" w:bottom="1440" w:left="1440" w:header="708" w:footer="708" w:gutter="0"/>
       <w:pgNumType w:start="0"/>
@@ -3814,7 +4074,7 @@
       <w:lvlText w:val=""/>
       <w:lvlJc w:val="left"/>
       <w:pPr>
-        <w:ind w:left="1440" w:hanging="360"/>
+        <w:ind w:left="360" w:hanging="360"/>
       </w:pPr>
       <w:rPr>
         <w:rFonts w:ascii="Symbol" w:hAnsi="Symbol" w:hint="default"/>
@@ -3826,7 +4086,7 @@
       <w:lvlText w:val="o"/>
       <w:lvlJc w:val="left"/>
       <w:pPr>
-        <w:ind w:left="2160" w:hanging="360"/>
+        <w:ind w:left="1080" w:hanging="360"/>
       </w:pPr>
       <w:rPr>
         <w:rFonts w:ascii="Courier New" w:hAnsi="Courier New" w:cs="Courier New" w:hint="default"/>
@@ -3838,7 +4098,7 @@
       <w:lvlText w:val=""/>
       <w:lvlJc w:val="left"/>
       <w:pPr>
-        <w:ind w:left="2880" w:hanging="360"/>
+        <w:ind w:left="1800" w:hanging="360"/>
       </w:pPr>
       <w:rPr>
         <w:rFonts w:ascii="Wingdings" w:hAnsi="Wingdings" w:hint="default"/>
@@ -3850,7 +4110,7 @@
       <w:lvlText w:val=""/>
       <w:lvlJc w:val="left"/>
       <w:pPr>
-        <w:ind w:left="3600" w:hanging="360"/>
+        <w:ind w:left="2520" w:hanging="360"/>
       </w:pPr>
       <w:rPr>
         <w:rFonts w:ascii="Symbol" w:hAnsi="Symbol" w:hint="default"/>
@@ -3862,7 +4122,7 @@
       <w:lvlText w:val="o"/>
       <w:lvlJc w:val="left"/>
       <w:pPr>
-        <w:ind w:left="4320" w:hanging="360"/>
+        <w:ind w:left="3240" w:hanging="360"/>
       </w:pPr>
       <w:rPr>
         <w:rFonts w:ascii="Courier New" w:hAnsi="Courier New" w:cs="Courier New" w:hint="default"/>
@@ -3874,7 +4134,7 @@
       <w:lvlText w:val=""/>
       <w:lvlJc w:val="left"/>
       <w:pPr>
-        <w:ind w:left="5040" w:hanging="360"/>
+        <w:ind w:left="3960" w:hanging="360"/>
       </w:pPr>
       <w:rPr>
         <w:rFonts w:ascii="Wingdings" w:hAnsi="Wingdings" w:hint="default"/>
@@ -3886,7 +4146,7 @@
       <w:lvlText w:val=""/>
       <w:lvlJc w:val="left"/>
       <w:pPr>
-        <w:ind w:left="5760" w:hanging="360"/>
+        <w:ind w:left="4680" w:hanging="360"/>
       </w:pPr>
       <w:rPr>
         <w:rFonts w:ascii="Symbol" w:hAnsi="Symbol" w:hint="default"/>
@@ -3898,7 +4158,7 @@
       <w:lvlText w:val="o"/>
       <w:lvlJc w:val="left"/>
       <w:pPr>
-        <w:ind w:left="6480" w:hanging="360"/>
+        <w:ind w:left="5400" w:hanging="360"/>
       </w:pPr>
       <w:rPr>
         <w:rFonts w:ascii="Courier New" w:hAnsi="Courier New" w:cs="Courier New" w:hint="default"/>
@@ -3910,7 +4170,7 @@
       <w:lvlText w:val=""/>
       <w:lvlJc w:val="left"/>
       <w:pPr>
-        <w:ind w:left="7200" w:hanging="360"/>
+        <w:ind w:left="6120" w:hanging="360"/>
       </w:pPr>
       <w:rPr>
         <w:rFonts w:ascii="Wingdings" w:hAnsi="Wingdings" w:hint="default"/>
@@ -4031,6 +4291,92 @@
     </w:lvl>
   </w:abstractNum>
   <w:abstractNum w:abstractNumId="4" w15:restartNumberingAfterBreak="0">
+    <w:nsid w:val="3D035D62"/>
+    <w:multiLevelType w:val="hybridMultilevel"/>
+    <w:tmpl w:val="6B368A02"/>
+    <w:lvl w:ilvl="0" w:tplc="0809000F">
+      <w:start w:val="1"/>
+      <w:numFmt w:val="decimal"/>
+      <w:lvlText w:val="%1."/>
+      <w:lvlJc w:val="left"/>
+      <w:pPr>
+        <w:ind w:left="720" w:hanging="360"/>
+      </w:pPr>
+    </w:lvl>
+    <w:lvl w:ilvl="1" w:tplc="08090019" w:tentative="1">
+      <w:start w:val="1"/>
+      <w:numFmt w:val="lowerLetter"/>
+      <w:lvlText w:val="%2."/>
+      <w:lvlJc w:val="left"/>
+      <w:pPr>
+        <w:ind w:left="1440" w:hanging="360"/>
+      </w:pPr>
+    </w:lvl>
+    <w:lvl w:ilvl="2" w:tplc="0809001B" w:tentative="1">
+      <w:start w:val="1"/>
+      <w:numFmt w:val="lowerRoman"/>
+      <w:lvlText w:val="%3."/>
+      <w:lvlJc w:val="right"/>
+      <w:pPr>
+        <w:ind w:left="2160" w:hanging="180"/>
+      </w:pPr>
+    </w:lvl>
+    <w:lvl w:ilvl="3" w:tplc="0809000F" w:tentative="1">
+      <w:start w:val="1"/>
+      <w:numFmt w:val="decimal"/>
+      <w:lvlText w:val="%4."/>
+      <w:lvlJc w:val="left"/>
+      <w:pPr>
+        <w:ind w:left="2880" w:hanging="360"/>
+      </w:pPr>
+    </w:lvl>
+    <w:lvl w:ilvl="4" w:tplc="08090019" w:tentative="1">
+      <w:start w:val="1"/>
+      <w:numFmt w:val="lowerLetter"/>
+      <w:lvlText w:val="%5."/>
+      <w:lvlJc w:val="left"/>
+      <w:pPr>
+        <w:ind w:left="3600" w:hanging="360"/>
+      </w:pPr>
+    </w:lvl>
+    <w:lvl w:ilvl="5" w:tplc="0809001B" w:tentative="1">
+      <w:start w:val="1"/>
+      <w:numFmt w:val="lowerRoman"/>
+      <w:lvlText w:val="%6."/>
+      <w:lvlJc w:val="right"/>
+      <w:pPr>
+        <w:ind w:left="4320" w:hanging="180"/>
+      </w:pPr>
+    </w:lvl>
+    <w:lvl w:ilvl="6" w:tplc="0809000F" w:tentative="1">
+      <w:start w:val="1"/>
+      <w:numFmt w:val="decimal"/>
+      <w:lvlText w:val="%7."/>
+      <w:lvlJc w:val="left"/>
+      <w:pPr>
+        <w:ind w:left="5040" w:hanging="360"/>
+      </w:pPr>
+    </w:lvl>
+    <w:lvl w:ilvl="7" w:tplc="08090019" w:tentative="1">
+      <w:start w:val="1"/>
+      <w:numFmt w:val="lowerLetter"/>
+      <w:lvlText w:val="%8."/>
+      <w:lvlJc w:val="left"/>
+      <w:pPr>
+        <w:ind w:left="5760" w:hanging="360"/>
+      </w:pPr>
+    </w:lvl>
+    <w:lvl w:ilvl="8" w:tplc="0809001B" w:tentative="1">
+      <w:start w:val="1"/>
+      <w:numFmt w:val="lowerRoman"/>
+      <w:lvlText w:val="%9."/>
+      <w:lvlJc w:val="right"/>
+      <w:pPr>
+        <w:ind w:left="6480" w:hanging="180"/>
+      </w:pPr>
+    </w:lvl>
+  </w:abstractNum>
+  <w:abstractNum w:abstractNumId="5" w15:restartNumberingAfterBreak="0">
     <w:nsid w:val="43AF599E"/>
     <w:multiLevelType w:val="multilevel"/>
     <w:tmpl w:val="ED90483C"/>
@@ -4151,7 +4497,7 @@
       </w:rPr>
     </w:lvl>
   </w:abstractNum>
-  <w:abstractNum w:abstractNumId="5" w15:restartNumberingAfterBreak="0">
+  <w:abstractNum w:abstractNumId="6" w15:restartNumberingAfterBreak="0">
     <w:nsid w:val="44617353"/>
     <w:multiLevelType w:val="multilevel"/>
     <w:tmpl w:val="ED90483C"/>
@@ -4272,7 +4618,7 @@
       </w:rPr>
     </w:lvl>
   </w:abstractNum>
-  <w:abstractNum w:abstractNumId="6" w15:restartNumberingAfterBreak="0">
+  <w:abstractNum w:abstractNumId="7" w15:restartNumberingAfterBreak="0">
     <w:nsid w:val="664412F6"/>
     <w:multiLevelType w:val="multilevel"/>
     <w:tmpl w:val="0809001F"/>
@@ -4358,7 +4704,7 @@
       </w:pPr>
     </w:lvl>
   </w:abstractNum>
-  <w:abstractNum w:abstractNumId="7" w15:restartNumberingAfterBreak="0">
+  <w:abstractNum w:abstractNumId="8" w15:restartNumberingAfterBreak="0">
     <w:nsid w:val="6F4B55CA"/>
     <w:multiLevelType w:val="hybridMultilevel"/>
     <w:tmpl w:val="CCA8BE82"/>
@@ -4445,7 +4791,7 @@
     </w:lvl>
   </w:abstractNum>
   <w:num w:numId="1" w16cid:durableId="1728603983">
-    <w:abstractNumId w:val="5"/>
+    <w:abstractNumId w:val="6"/>
   </w:num>
   <w:num w:numId="2" w16cid:durableId="1703045657">
     <w:abstractNumId w:val="1"/>
@@ -4454,19 +4800,22 @@
     <w:abstractNumId w:val="3"/>
   </w:num>
   <w:num w:numId="4" w16cid:durableId="307326418">
-    <w:abstractNumId w:val="6"/>
+    <w:abstractNumId w:val="7"/>
   </w:num>
   <w:num w:numId="5" w16cid:durableId="1300568865">
     <w:abstractNumId w:val="0"/>
   </w:num>
   <w:num w:numId="6" w16cid:durableId="535318885">
-    <w:abstractNumId w:val="4"/>
+    <w:abstractNumId w:val="5"/>
   </w:num>
   <w:num w:numId="7" w16cid:durableId="121308720">
     <w:abstractNumId w:val="2"/>
   </w:num>
   <w:num w:numId="8" w16cid:durableId="599341669">
-    <w:abstractNumId w:val="7"/>
+    <w:abstractNumId w:val="8"/>
+  </w:num>
+  <w:num w:numId="9" w16cid:durableId="460340996">
+    <w:abstractNumId w:val="4"/>
   </w:num>
 </w:numbering>
 </file>
@@ -4871,6 +5220,7 @@
   <w:style w:type="paragraph" w:default="1" w:styleId="Normal">
     <w:name w:val="Normal"/>
     <w:qFormat/>
+    <w:rsid w:val="00026414"/>
   </w:style>
   <w:style w:type="paragraph" w:styleId="Heading1">
     <w:name w:val="heading 1"/>

</xml_diff>

<commit_message>
Fixed issue with input files not named input.xyz updated README fixed version inconsistency
</commit_message>
<xml_diff>
--- a/Manual/Manual.docx
+++ b/Manual/Manual.docx
@@ -1,6 +1,6 @@
 
 <file path=word/document.xml><?xml version="1.0" encoding="utf-8"?>
-<w:document xmlns:wpc="http://schemas.microsoft.com/office/word/2010/wordprocessingCanvas" xmlns:cx="http://schemas.microsoft.com/office/drawing/2014/chartex" xmlns:cx1="http://schemas.microsoft.com/office/drawing/2015/9/8/chartex" xmlns:cx2="http://schemas.microsoft.com/office/drawing/2015/10/21/chartex" xmlns:cx3="http://schemas.microsoft.com/office/drawing/2016/5/9/chartex" xmlns:cx4="http://schemas.microsoft.com/office/drawing/2016/5/10/chartex" xmlns:cx5="http://schemas.microsoft.com/office/drawing/2016/5/11/chartex" xmlns:cx6="http://schemas.microsoft.com/office/drawing/2016/5/12/chartex" xmlns:cx7="http://schemas.microsoft.com/office/drawing/2016/5/13/chartex" xmlns:cx8="http://schemas.microsoft.com/office/drawing/2016/5/14/chartex" xmlns:mc="http://schemas.openxmlformats.org/markup-compatibility/2006" xmlns:aink="http://schemas.microsoft.com/office/drawing/2016/ink" xmlns:am3d="http://schemas.microsoft.com/office/drawing/2017/model3d" xmlns:o="urn:schemas-microsoft-com:office:office" xmlns:oel="http://schemas.microsoft.com/office/2019/extlst" xmlns:r="http://schemas.openxmlformats.org/officeDocument/2006/relationships" xmlns:m="http://schemas.openxmlformats.org/officeDocument/2006/math" xmlns:v="urn:schemas-microsoft-com:vml" xmlns:wp14="http://schemas.microsoft.com/office/word/2010/wordprocessingDrawing" xmlns:wp="http://schemas.openxmlformats.org/drawingml/2006/wordprocessingDrawing" xmlns:w10="urn:schemas-microsoft-com:office:word" xmlns:w="http://schemas.openxmlformats.org/wordprocessingml/2006/main" xmlns:w14="http://schemas.microsoft.com/office/word/2010/wordml" xmlns:w15="http://schemas.microsoft.com/office/word/2012/wordml" xmlns:w16cex="http://schemas.microsoft.com/office/word/2018/wordml/cex" xmlns:w16cid="http://schemas.microsoft.com/office/word/2016/wordml/cid" xmlns:w16="http://schemas.microsoft.com/office/word/2018/wordml" xmlns:w16sdtdh="http://schemas.microsoft.com/office/word/2020/wordml/sdtdatahash" xmlns:w16se="http://schemas.microsoft.com/office/word/2015/wordml/symex" xmlns:wpg="http://schemas.microsoft.com/office/word/2010/wordprocessingGroup" xmlns:wpi="http://schemas.microsoft.com/office/word/2010/wordprocessingInk" xmlns:wne="http://schemas.microsoft.com/office/word/2006/wordml" xmlns:wps="http://schemas.microsoft.com/office/word/2010/wordprocessingShape" mc:Ignorable="w14 w15 w16se w16cid w16 w16cex w16sdtdh wp14">
+<w:document xmlns:wpc="http://schemas.microsoft.com/office/word/2010/wordprocessingCanvas" xmlns:cx="http://schemas.microsoft.com/office/drawing/2014/chartex" xmlns:cx1="http://schemas.microsoft.com/office/drawing/2015/9/8/chartex" xmlns:cx2="http://schemas.microsoft.com/office/drawing/2015/10/21/chartex" xmlns:cx3="http://schemas.microsoft.com/office/drawing/2016/5/9/chartex" xmlns:cx4="http://schemas.microsoft.com/office/drawing/2016/5/10/chartex" xmlns:cx5="http://schemas.microsoft.com/office/drawing/2016/5/11/chartex" xmlns:cx6="http://schemas.microsoft.com/office/drawing/2016/5/12/chartex" xmlns:cx7="http://schemas.microsoft.com/office/drawing/2016/5/13/chartex" xmlns:cx8="http://schemas.microsoft.com/office/drawing/2016/5/14/chartex" xmlns:mc="http://schemas.openxmlformats.org/markup-compatibility/2006" xmlns:aink="http://schemas.microsoft.com/office/drawing/2016/ink" xmlns:am3d="http://schemas.microsoft.com/office/drawing/2017/model3d" xmlns:o="urn:schemas-microsoft-com:office:office" xmlns:oel="http://schemas.microsoft.com/office/2019/extlst" xmlns:r="http://schemas.openxmlformats.org/officeDocument/2006/relationships" xmlns:m="http://schemas.openxmlformats.org/officeDocument/2006/math" xmlns:v="urn:schemas-microsoft-com:vml" xmlns:wp14="http://schemas.microsoft.com/office/word/2010/wordprocessingDrawing" xmlns:wp="http://schemas.openxmlformats.org/drawingml/2006/wordprocessingDrawing" xmlns:w10="urn:schemas-microsoft-com:office:word" xmlns:w="http://schemas.openxmlformats.org/wordprocessingml/2006/main" xmlns:w14="http://schemas.microsoft.com/office/word/2010/wordml" xmlns:w15="http://schemas.microsoft.com/office/word/2012/wordml" xmlns:w16cex="http://schemas.microsoft.com/office/word/2018/wordml/cex" xmlns:w16cid="http://schemas.microsoft.com/office/word/2016/wordml/cid" xmlns:w16="http://schemas.microsoft.com/office/word/2018/wordml" xmlns:w16du="http://schemas.microsoft.com/office/word/2023/wordml/word16du" xmlns:w16sdtdh="http://schemas.microsoft.com/office/word/2020/wordml/sdtdatahash" xmlns:w16se="http://schemas.microsoft.com/office/word/2015/wordml/symex" xmlns:wpg="http://schemas.microsoft.com/office/word/2010/wordprocessingGroup" xmlns:wpi="http://schemas.microsoft.com/office/word/2010/wordprocessingInk" xmlns:wne="http://schemas.microsoft.com/office/word/2006/wordml" xmlns:wps="http://schemas.microsoft.com/office/word/2010/wordprocessingShape" mc:Ignorable="w14 w15 w16se w16cid w16 w16cex w16sdtdh wp14">
   <w:body>
     <w:p>
       <w:pPr>
@@ -129,7 +129,57 @@
           <w:sz w:val="40"/>
           <w:szCs w:val="40"/>
         </w:rPr>
-        <w:t>PyConSolv 1.0.0</w:t>
+        <w:t xml:space="preserve">PyConSolv </w:t>
+      </w:r>
+      <w:r>
+        <w:rPr>
+          <w:rFonts w:ascii="Arial" w:hAnsi="Arial" w:cs="Arial"/>
+          <w:b/>
+          <w:bCs/>
+          <w:sz w:val="40"/>
+          <w:szCs w:val="40"/>
+        </w:rPr>
+        <w:t>0</w:t>
+      </w:r>
+      <w:r>
+        <w:rPr>
+          <w:rFonts w:ascii="Arial" w:hAnsi="Arial" w:cs="Arial"/>
+          <w:b/>
+          <w:bCs/>
+          <w:sz w:val="40"/>
+          <w:szCs w:val="40"/>
+        </w:rPr>
+        <w:t>.</w:t>
+      </w:r>
+      <w:r>
+        <w:rPr>
+          <w:rFonts w:ascii="Arial" w:hAnsi="Arial" w:cs="Arial"/>
+          <w:b/>
+          <w:bCs/>
+          <w:sz w:val="40"/>
+          <w:szCs w:val="40"/>
+        </w:rPr>
+        <w:t>9</w:t>
+      </w:r>
+      <w:r>
+        <w:rPr>
+          <w:rFonts w:ascii="Arial" w:hAnsi="Arial" w:cs="Arial"/>
+          <w:b/>
+          <w:bCs/>
+          <w:sz w:val="40"/>
+          <w:szCs w:val="40"/>
+        </w:rPr>
+        <w:t>.</w:t>
+      </w:r>
+      <w:r>
+        <w:rPr>
+          <w:rFonts w:ascii="Arial" w:hAnsi="Arial" w:cs="Arial"/>
+          <w:b/>
+          <w:bCs/>
+          <w:sz w:val="40"/>
+          <w:szCs w:val="40"/>
+        </w:rPr>
+        <w:t>2</w:t>
       </w:r>
     </w:p>
     <w:p>
@@ -1673,7 +1723,21 @@
           <w:sz w:val="24"/>
           <w:szCs w:val="24"/>
         </w:rPr>
-        <w:t xml:space="preserve">PyConSolv is a python-based software package meant to simplify the setup for molecular dynamics (MD) simulations for transition metal containing catalysts. It interfaces and relies on freely available software packages to execute a state-of-the-art parametrization process. </w:t>
+        <w:t>PyConSolv is a python-based software package meant to simplify the setup for molecular dynamics (MD) simulations for transition metal containing catalysts</w:t>
+      </w:r>
+      <w:r>
+        <w:rPr>
+          <w:sz w:val="24"/>
+          <w:szCs w:val="24"/>
+        </w:rPr>
+        <w:t xml:space="preserve"> as well as analyse the resulting trajectories and generate conformers</w:t>
+      </w:r>
+      <w:r>
+        <w:rPr>
+          <w:sz w:val="24"/>
+          <w:szCs w:val="24"/>
+        </w:rPr>
+        <w:t xml:space="preserve">. It interfaces and relies on freely available software packages to execute a state-of-the-art parametrization process. </w:t>
       </w:r>
     </w:p>
     <w:p>
@@ -2047,7 +2111,7 @@
         <w:keepNext/>
       </w:pPr>
       <w:r>
-        <w:object w:dxaOrig="9026" w:dyaOrig="1679" w14:anchorId="40D14528">
+        <w:object w:dxaOrig="9026" w:dyaOrig="1510" w14:anchorId="40D14528">
           <v:shapetype id="_x0000_t75" coordsize="21600,21600" o:spt="75" o:preferrelative="t" path="m@4@5l@4@11@9@11@9@5xe" filled="f" stroked="f">
             <v:stroke joinstyle="miter"/>
             <v:formulas>
@@ -2067,10 +2131,10 @@
             <v:path o:extrusionok="f" gradientshapeok="t" o:connecttype="rect"/>
             <o:lock v:ext="edit" aspectratio="t"/>
           </v:shapetype>
-          <v:shape id="_x0000_i1025" type="#_x0000_t75" style="width:451.5pt;height:84.5pt" o:ole="">
+          <v:shape id="_x0000_i1036" type="#_x0000_t75" style="width:451.15pt;height:76.2pt" o:ole="">
             <v:imagedata r:id="rId11" o:title=""/>
           </v:shape>
-          <o:OLEObject Type="Embed" ProgID="Word.OpenDocumentText.12" ShapeID="_x0000_i1025" DrawAspect="Content" ObjectID="_1741603277" r:id="rId12"/>
+          <o:OLEObject Type="Embed" ProgID="Word.OpenDocumentText.12" ShapeID="_x0000_i1036" DrawAspect="Content" ObjectID="_1747231227" r:id="rId12"/>
         </w:object>
       </w:r>
     </w:p>
@@ -2081,14 +2145,30 @@
       <w:r>
         <w:t xml:space="preserve">Code snippet </w:t>
       </w:r>
-      <w:fldSimple w:instr=" SEQ Code_snippet \* ARABIC ">
-        <w:r>
-          <w:rPr>
-            <w:noProof/>
-          </w:rPr>
-          <w:t>1</w:t>
-        </w:r>
-      </w:fldSimple>
+      <w:r>
+        <w:fldChar w:fldCharType="begin"/>
+      </w:r>
+      <w:r>
+        <w:instrText xml:space="preserve"> SEQ Code_</w:instrText>
+      </w:r>
+      <w:r>
+        <w:instrText xml:space="preserve">snippet \* ARABIC </w:instrText>
+      </w:r>
+      <w:r>
+        <w:fldChar w:fldCharType="separate"/>
+      </w:r>
+      <w:r>
+        <w:rPr>
+          <w:noProof/>
+        </w:rPr>
+        <w:t>1</w:t>
+      </w:r>
+      <w:r>
+        <w:rPr>
+          <w:noProof/>
+        </w:rPr>
+        <w:fldChar w:fldCharType="end"/>
+      </w:r>
       <w:r>
         <w:t xml:space="preserve"> </w:t>
       </w:r>
@@ -2164,23 +2244,7 @@
             <w:sz w:val="24"/>
             <w:szCs w:val="24"/>
           </w:rPr>
-          <w:t>see solvent ke</w:t>
-        </w:r>
-        <w:r>
-          <w:rPr>
-            <w:rStyle w:val="Hyperlink"/>
-            <w:sz w:val="24"/>
-            <w:szCs w:val="24"/>
-          </w:rPr>
-          <w:t>y</w:t>
-        </w:r>
-        <w:r>
-          <w:rPr>
-            <w:rStyle w:val="Hyperlink"/>
-            <w:sz w:val="24"/>
-            <w:szCs w:val="24"/>
-          </w:rPr>
-          <w:t>word</w:t>
+          <w:t>see solvent keyword</w:t>
         </w:r>
       </w:hyperlink>
       <w:r>
@@ -2218,10 +2282,10 @@
           <w:szCs w:val="24"/>
         </w:rPr>
         <w:object w:dxaOrig="9026" w:dyaOrig="1359" w14:anchorId="64316662">
-          <v:shape id="_x0000_i1026" type="#_x0000_t75" style="width:451.5pt;height:68pt" o:ole="">
+          <v:shape id="_x0000_i1026" type="#_x0000_t75" style="width:451.15pt;height:67.8pt" o:ole="">
             <v:imagedata r:id="rId13" o:title=""/>
           </v:shape>
-          <o:OLEObject Type="Embed" ProgID="Word.OpenDocumentText.12" ShapeID="_x0000_i1026" DrawAspect="Content" ObjectID="_1741603278" r:id="rId14"/>
+          <o:OLEObject Type="Embed" ProgID="Word.OpenDocumentText.12" ShapeID="_x0000_i1026" DrawAspect="Content" ObjectID="_1747231228" r:id="rId14"/>
         </w:object>
       </w:r>
     </w:p>
@@ -2232,48 +2296,43 @@
       <w:r>
         <w:t xml:space="preserve">Figure </w:t>
       </w:r>
-      <w:fldSimple w:instr=" SEQ Figure \* ARABIC ">
-        <w:r>
-          <w:rPr>
-            <w:noProof/>
-          </w:rPr>
-          <w:t>1</w:t>
-        </w:r>
-      </w:fldSimple>
+      <w:r>
+        <w:fldChar w:fldCharType="begin"/>
+      </w:r>
+      <w:r>
+        <w:instrText xml:space="preserve"> SEQ Figure \* ARABIC </w:instrText>
+      </w:r>
+      <w:r>
+        <w:fldChar w:fldCharType="separate"/>
+      </w:r>
+      <w:r>
+        <w:rPr>
+          <w:noProof/>
+        </w:rPr>
+        <w:t>1</w:t>
+      </w:r>
+      <w:r>
+        <w:rPr>
+          <w:noProof/>
+        </w:rPr>
+        <w:fldChar w:fldCharType="end"/>
+      </w:r>
       <w:r>
         <w:t xml:space="preserve"> initial folder structure example</w:t>
       </w:r>
     </w:p>
     <w:p>
       <w:r>
-        <w:t xml:space="preserve">Once the desired folder structure is complete, start python in the PyConSolv environment and import the </w:t>
-      </w:r>
-      <w:proofErr w:type="spellStart"/>
-      <w:r>
-        <w:t>ConfGen</w:t>
-      </w:r>
-      <w:proofErr w:type="spellEnd"/>
-      <w:r>
-        <w:t xml:space="preserve"> package. Create a new </w:t>
-      </w:r>
-      <w:proofErr w:type="spellStart"/>
-      <w:r>
-        <w:t>ConfGen</w:t>
-      </w:r>
-      <w:r>
-        <w:t>.PyConSolv</w:t>
-      </w:r>
-      <w:proofErr w:type="spellEnd"/>
-      <w:r>
-        <w:t xml:space="preserve"> object pointing to the input structure (</w:t>
-      </w:r>
-      <w:proofErr w:type="spellStart"/>
-      <w:r>
-        <w:t>input.xyz</w:t>
-      </w:r>
-      <w:proofErr w:type="spellEnd"/>
-      <w:r>
-        <w:t xml:space="preserve">). </w:t>
+        <w:t xml:space="preserve">Once the desired folder structure is complete, </w:t>
+      </w:r>
+      <w:r>
+        <w:t>PyConSolv</w:t>
+      </w:r>
+      <w:r>
+        <w:t xml:space="preserve"> can be started on the input structure.</w:t>
+      </w:r>
+      <w:r>
+        <w:t xml:space="preserve"> </w:t>
       </w:r>
     </w:p>
     <w:p/>
@@ -2305,19 +2364,7 @@
     </w:p>
     <w:p>
       <w:r>
-        <w:t xml:space="preserve">A number of </w:t>
-      </w:r>
-      <w:r>
-        <w:t xml:space="preserve">optional </w:t>
-      </w:r>
-      <w:r>
-        <w:t xml:space="preserve">parameters can be passed to </w:t>
-      </w:r>
-      <w:r>
-        <w:t>the function</w:t>
-      </w:r>
-      <w:r>
-        <w:t xml:space="preserve">. For details of the available keywords, please see the </w:t>
+        <w:t xml:space="preserve">A number of optional parameters can be passed to the function. For details of the available keywords, please see the </w:t>
       </w:r>
       <w:hyperlink w:anchor="_Keywords" w:history="1">
         <w:proofErr w:type="spellStart"/>
@@ -2352,10 +2399,10 @@
       </w:pPr>
       <w:r>
         <w:object w:dxaOrig="9026" w:dyaOrig="418" w14:anchorId="1914A914">
-          <v:shape id="_x0000_i1069" type="#_x0000_t75" style="width:451.5pt;height:21pt" o:ole="">
+          <v:shape id="_x0000_i1027" type="#_x0000_t75" style="width:451.15pt;height:21.05pt" o:ole="">
             <v:imagedata r:id="rId15" o:title=""/>
           </v:shape>
-          <o:OLEObject Type="Embed" ProgID="Word.OpenDocumentText.12" ShapeID="_x0000_i1069" DrawAspect="Content" ObjectID="_1741603279" r:id="rId16"/>
+          <o:OLEObject Type="Embed" ProgID="Word.OpenDocumentText.12" ShapeID="_x0000_i1027" DrawAspect="Content" ObjectID="_1747231229" r:id="rId16"/>
         </w:object>
       </w:r>
     </w:p>
@@ -2366,14 +2413,27 @@
       <w:r>
         <w:t xml:space="preserve">Code snippet </w:t>
       </w:r>
-      <w:fldSimple w:instr=" SEQ Code_snippet \* ARABIC ">
-        <w:r>
-          <w:rPr>
-            <w:noProof/>
-          </w:rPr>
-          <w:t>2</w:t>
-        </w:r>
-      </w:fldSimple>
+      <w:r>
+        <w:fldChar w:fldCharType="begin"/>
+      </w:r>
+      <w:r>
+        <w:instrText xml:space="preserve"> SEQ Code_snippet \* ARABIC </w:instrText>
+      </w:r>
+      <w:r>
+        <w:fldChar w:fldCharType="separate"/>
+      </w:r>
+      <w:r>
+        <w:rPr>
+          <w:noProof/>
+        </w:rPr>
+        <w:t>2</w:t>
+      </w:r>
+      <w:r>
+        <w:rPr>
+          <w:noProof/>
+        </w:rPr>
+        <w:fldChar w:fldCharType="end"/>
+      </w:r>
       <w:r>
         <w:t xml:space="preserve"> Simple example on how to run </w:t>
       </w:r>
@@ -2469,10 +2529,10 @@
       </w:pPr>
       <w:r>
         <w:object w:dxaOrig="9026" w:dyaOrig="1928" w14:anchorId="0B69EDA3">
-          <v:shape id="_x0000_i1027" type="#_x0000_t75" style="width:451.5pt;height:96.5pt" o:ole="">
+          <v:shape id="_x0000_i1028" type="#_x0000_t75" style="width:451.15pt;height:96.3pt" o:ole="">
             <v:imagedata r:id="rId17" o:title=""/>
           </v:shape>
-          <o:OLEObject Type="Embed" ProgID="Word.OpenDocumentText.12" ShapeID="_x0000_i1027" DrawAspect="Content" ObjectID="_1741603280" r:id="rId18"/>
+          <o:OLEObject Type="Embed" ProgID="Word.OpenDocumentText.12" ShapeID="_x0000_i1028" DrawAspect="Content" ObjectID="_1747231230" r:id="rId18"/>
         </w:object>
       </w:r>
     </w:p>
@@ -2483,14 +2543,27 @@
       <w:r>
         <w:t xml:space="preserve">Code snippet </w:t>
       </w:r>
-      <w:fldSimple w:instr=" SEQ Code_snippet \* ARABIC ">
-        <w:r>
-          <w:rPr>
-            <w:noProof/>
-          </w:rPr>
-          <w:t>3</w:t>
-        </w:r>
-      </w:fldSimple>
+      <w:r>
+        <w:fldChar w:fldCharType="begin"/>
+      </w:r>
+      <w:r>
+        <w:instrText xml:space="preserve"> SEQ Code_snippet \* ARABIC </w:instrText>
+      </w:r>
+      <w:r>
+        <w:fldChar w:fldCharType="separate"/>
+      </w:r>
+      <w:r>
+        <w:rPr>
+          <w:noProof/>
+        </w:rPr>
+        <w:t>3</w:t>
+      </w:r>
+      <w:r>
+        <w:rPr>
+          <w:noProof/>
+        </w:rPr>
+        <w:fldChar w:fldCharType="end"/>
+      </w:r>
       <w:r>
         <w:t xml:space="preserve"> Simple example of parametrization for a neutral compound, while changing settings for the QM method and requesting acetonitrile as a solvent. In this case, the QM method will be DFT with the BP86 functional, def2-SVP basis se</w:t>
       </w:r>
@@ -2550,11 +2623,11 @@
           <w:sz w:val="24"/>
           <w:szCs w:val="24"/>
         </w:rPr>
-        <w:object w:dxaOrig="10466" w:dyaOrig="13488" w14:anchorId="60D99CA7">
-          <v:shape id="_x0000_i1028" type="#_x0000_t75" style="width:523.5pt;height:675pt" o:ole="">
+        <w:object w:dxaOrig="10466" w:dyaOrig="13483" w14:anchorId="60D99CA7">
+          <v:shape id="_x0000_i1040" type="#_x0000_t75" style="width:523.15pt;height:674.65pt" o:ole="">
             <v:imagedata r:id="rId19" o:title=""/>
           </v:shape>
-          <o:OLEObject Type="Embed" ProgID="Word.OpenDocumentText.12" ShapeID="_x0000_i1028" DrawAspect="Content" ObjectID="_1741603281" r:id="rId20"/>
+          <o:OLEObject Type="Embed" ProgID="Word.OpenDocumentText.12" ShapeID="_x0000_i1040" DrawAspect="Content" ObjectID="_1747231231" r:id="rId20"/>
         </w:object>
       </w:r>
     </w:p>
@@ -2565,14 +2638,27 @@
       <w:r>
         <w:t xml:space="preserve">Figure </w:t>
       </w:r>
-      <w:fldSimple w:instr=" SEQ Figure \* ARABIC ">
-        <w:r>
-          <w:rPr>
-            <w:noProof/>
-          </w:rPr>
-          <w:t>2</w:t>
-        </w:r>
-      </w:fldSimple>
+      <w:r>
+        <w:fldChar w:fldCharType="begin"/>
+      </w:r>
+      <w:r>
+        <w:instrText xml:space="preserve"> SEQ Figure \* ARABIC </w:instrText>
+      </w:r>
+      <w:r>
+        <w:fldChar w:fldCharType="separate"/>
+      </w:r>
+      <w:r>
+        <w:rPr>
+          <w:noProof/>
+        </w:rPr>
+        <w:t>2</w:t>
+      </w:r>
+      <w:r>
+        <w:rPr>
+          <w:noProof/>
+        </w:rPr>
+        <w:fldChar w:fldCharType="end"/>
+      </w:r>
       <w:r>
         <w:t xml:space="preserve"> Folder structure and important files after parametrization is complete</w:t>
       </w:r>
@@ -2624,75 +2710,250 @@
       <w:pPr>
         <w:ind w:left="360"/>
       </w:pPr>
+      <w:proofErr w:type="spellStart"/>
+      <w:r>
+        <w:t>PyConsolv</w:t>
+      </w:r>
+      <w:proofErr w:type="spellEnd"/>
+      <w:r>
+        <w:t xml:space="preserve"> follow a workflow that consists of multiple steps:</w:t>
+      </w:r>
+    </w:p>
+    <w:p>
+      <w:pPr>
+        <w:pStyle w:val="ListParagraph"/>
+        <w:numPr>
+          <w:ilvl w:val="0"/>
+          <w:numId w:val="10"/>
+        </w:numPr>
+      </w:pPr>
       <w:r>
         <w:t>Folder structure setup</w:t>
       </w:r>
     </w:p>
     <w:p>
       <w:pPr>
-        <w:ind w:left="360"/>
+        <w:rPr>
+          <w:lang w:val="en-US"/>
+        </w:rPr>
+      </w:pPr>
+      <w:r>
+        <w:t>During this step, the folder structure required for PyConSolv is created and the input file is checked for compatibility. If required, the input file is re-organized in such a way as to allow for an error-free parametrization, by grouping the ligand structures together. ORCA input files are also created.</w:t>
+      </w:r>
+    </w:p>
+    <w:p>
+      <w:pPr>
+        <w:pStyle w:val="ListParagraph"/>
+        <w:numPr>
+          <w:ilvl w:val="0"/>
+          <w:numId w:val="10"/>
+        </w:numPr>
       </w:pPr>
       <w:r>
         <w:t>Geometry optimization and frequency calculation</w:t>
       </w:r>
     </w:p>
     <w:p>
-      <w:pPr>
-        <w:ind w:left="360"/>
+      <w:r>
+        <w:t>Structure optimization and a subsequent frequency calculation is performed using ORCA</w:t>
+      </w:r>
+    </w:p>
+    <w:p>
+      <w:pPr>
+        <w:pStyle w:val="ListParagraph"/>
+        <w:numPr>
+          <w:ilvl w:val="0"/>
+          <w:numId w:val="10"/>
+        </w:numPr>
       </w:pPr>
       <w:r>
         <w:t>Fragment splitting</w:t>
       </w:r>
     </w:p>
     <w:p>
-      <w:pPr>
-        <w:ind w:left="360"/>
+      <w:r>
+        <w:t>The individual fragments are detected and split up in preparation for parametrization using a depth first search algorithm.</w:t>
+      </w:r>
+    </w:p>
+    <w:p>
+      <w:pPr>
+        <w:pStyle w:val="ListParagraph"/>
+        <w:numPr>
+          <w:ilvl w:val="0"/>
+          <w:numId w:val="10"/>
+        </w:numPr>
       </w:pPr>
       <w:r>
         <w:t>Fragment charge assignment</w:t>
       </w:r>
     </w:p>
     <w:p>
-      <w:pPr>
-        <w:ind w:left="360"/>
+      <w:r>
+        <w:t xml:space="preserve">A UI window pops up with a Lewis structure representation of each individual substructure, where the user must provide a charge for the ligand/metal. </w:t>
+      </w:r>
+    </w:p>
+    <w:p>
+      <w:pPr>
+        <w:pStyle w:val="ListParagraph"/>
+        <w:numPr>
+          <w:ilvl w:val="0"/>
+          <w:numId w:val="10"/>
+        </w:numPr>
       </w:pPr>
       <w:r>
         <w:t>Generation of initial forcefield parameter files</w:t>
       </w:r>
     </w:p>
     <w:p>
-      <w:pPr>
-        <w:ind w:left="360"/>
+      <w:r>
+        <w:t>Each ligand is parametrized using antechamber, with the previously provided total charge.</w:t>
+      </w:r>
+    </w:p>
+    <w:p>
+      <w:pPr>
+        <w:pStyle w:val="ListParagraph"/>
+        <w:numPr>
+          <w:ilvl w:val="0"/>
+          <w:numId w:val="10"/>
+        </w:numPr>
       </w:pPr>
       <w:r>
         <w:t>RESP charge calculation</w:t>
       </w:r>
     </w:p>
     <w:p>
-      <w:pPr>
-        <w:ind w:left="360"/>
+      <w:r>
+        <w:t xml:space="preserve">Using Multiwfn 3.8, the RESP charges are </w:t>
+      </w:r>
+      <w:hyperlink w:anchor="_Charge_Fitting" w:history="1">
+        <w:r>
+          <w:rPr>
+            <w:rStyle w:val="Hyperlink"/>
+          </w:rPr>
+          <w:t>calculated</w:t>
+        </w:r>
+      </w:hyperlink>
+      <w:r>
+        <w:t>.</w:t>
+      </w:r>
+    </w:p>
+    <w:p>
+      <w:pPr>
+        <w:pStyle w:val="ListParagraph"/>
+        <w:numPr>
+          <w:ilvl w:val="0"/>
+          <w:numId w:val="10"/>
+        </w:numPr>
       </w:pPr>
       <w:r>
         <w:t>MCPB.py execution</w:t>
       </w:r>
     </w:p>
     <w:p>
-      <w:pPr>
-        <w:ind w:left="360"/>
+      <w:r>
+        <w:t>MCPB.py input file is created and the script is then executed, in order to determine the metal parameters.</w:t>
+      </w:r>
+    </w:p>
+    <w:p>
+      <w:pPr>
+        <w:pStyle w:val="ListParagraph"/>
+        <w:numPr>
+          <w:ilvl w:val="0"/>
+          <w:numId w:val="10"/>
+        </w:numPr>
       </w:pPr>
       <w:r>
         <w:t>Solvent box construction</w:t>
       </w:r>
     </w:p>
     <w:p>
-      <w:pPr>
-        <w:ind w:left="360"/>
+      <w:r>
+        <w:t>A solvent box is constructed, using the desired solvent and counterion (if applicable).</w:t>
+      </w:r>
+    </w:p>
+    <w:p>
+      <w:pPr>
+        <w:pStyle w:val="ListParagraph"/>
+        <w:numPr>
+          <w:ilvl w:val="0"/>
+          <w:numId w:val="10"/>
+        </w:numPr>
       </w:pPr>
       <w:r>
         <w:t>Equilibration setup</w:t>
       </w:r>
     </w:p>
-    <w:p/>
+    <w:p>
+      <w:r>
+        <w:t>An equilibration workflow is prepared, along with all the needed input files. Using the GPU accelerated implementation of pmemd (Amber), the system is then equilibrated.</w:t>
+      </w:r>
+    </w:p>
+    <w:p>
+      <w:pPr>
+        <w:pStyle w:val="ListParagraph"/>
+        <w:numPr>
+          <w:ilvl w:val="0"/>
+          <w:numId w:val="10"/>
+        </w:numPr>
+      </w:pPr>
+      <w:r>
+        <w:t>Simulation setup</w:t>
+      </w:r>
+    </w:p>
+    <w:p>
+      <w:r>
+        <w:t>The equilibrated system is copied to the simulation folder and some files required for a final analysis are created. A script is provided for starting the simulation using pmemd (Amber)</w:t>
+      </w:r>
+    </w:p>
+    <w:p>
+      <w:pPr>
+        <w:pStyle w:val="ListParagraph"/>
+        <w:numPr>
+          <w:ilvl w:val="0"/>
+          <w:numId w:val="10"/>
+        </w:numPr>
+      </w:pPr>
+      <w:r>
+        <w:t>Analysis</w:t>
+      </w:r>
+    </w:p>
+    <w:p>
+      <w:r>
+        <w:t xml:space="preserve">The analysis of a simulation can be performed by calling the </w:t>
+      </w:r>
+      <w:proofErr w:type="spellStart"/>
+      <w:r>
+        <w:t>pyconsolv</w:t>
+      </w:r>
+      <w:proofErr w:type="spellEnd"/>
+      <w:r>
+        <w:t xml:space="preserve"> script with the -a option and providing the simulation </w:t>
+      </w:r>
+      <w:proofErr w:type="spellStart"/>
+      <w:r>
+        <w:t>basename</w:t>
+      </w:r>
+      <w:proofErr w:type="spellEnd"/>
+      <w:r>
+        <w:t xml:space="preserve"> as input (</w:t>
+      </w:r>
+      <w:proofErr w:type="gramStart"/>
+      <w:r>
+        <w:t>e.g.</w:t>
+      </w:r>
+      <w:proofErr w:type="gramEnd"/>
+      <w:r>
+        <w:t xml:space="preserve"> “</w:t>
+      </w:r>
+      <w:proofErr w:type="spellStart"/>
+      <w:r>
+        <w:t>pyconsolv</w:t>
+      </w:r>
+      <w:proofErr w:type="spellEnd"/>
+      <w:r>
+        <w:t xml:space="preserve"> sim-01 -a”)</w:t>
+      </w:r>
+    </w:p>
     <w:p>
       <w:pPr>
         <w:pStyle w:val="Heading2"/>
@@ -2702,10 +2963,115 @@
         </w:numPr>
       </w:pPr>
       <w:bookmarkStart w:id="15" w:name="_Toc129901158"/>
+      <w:bookmarkStart w:id="16" w:name="_Charge_Fitting"/>
+      <w:bookmarkEnd w:id="16"/>
       <w:r>
         <w:t>Charge Fitting</w:t>
       </w:r>
       <w:bookmarkEnd w:id="15"/>
+    </w:p>
+    <w:p>
+      <w:pPr>
+        <w:rPr>
+          <w:lang w:val="en-US"/>
+        </w:rPr>
+      </w:pPr>
+      <w:proofErr w:type="spellStart"/>
+      <w:r>
+        <w:rPr>
+          <w:lang w:val="en-US"/>
+        </w:rPr>
+        <w:t>Multiwfn</w:t>
+      </w:r>
+      <w:proofErr w:type="spellEnd"/>
+      <w:r>
+        <w:rPr>
+          <w:lang w:val="en-US"/>
+        </w:rPr>
+        <w:t xml:space="preserve"> 3.81 is used to compute the charges for the parametrizations, as follows</w:t>
+      </w:r>
+      <w:r>
+        <w:rPr>
+          <w:lang w:val="en-US"/>
+        </w:rPr>
+        <w:t>.</w:t>
+      </w:r>
+    </w:p>
+    <w:p>
+      <w:pPr>
+        <w:rPr>
+          <w:lang w:val="en-US"/>
+        </w:rPr>
+      </w:pPr>
+      <w:r>
+        <w:rPr>
+          <w:lang w:val="en-US"/>
+        </w:rPr>
+        <w:t>Nuclear + Electronic Merz-</w:t>
+      </w:r>
+      <w:proofErr w:type="spellStart"/>
+      <w:r>
+        <w:rPr>
+          <w:lang w:val="en-US"/>
+        </w:rPr>
+        <w:t>Kollman</w:t>
+      </w:r>
+      <w:proofErr w:type="spellEnd"/>
+      <w:r>
+        <w:rPr>
+          <w:lang w:val="en-US"/>
+        </w:rPr>
+        <w:t xml:space="preserve"> RESP1 type atomic charge mode is used with 6 points/Å2. All atoms are used for fitting 4 layers, with the scaling factors: 1.4,1.6,1.8,2.0. Automatic radii are utilized for fitting, missing radii are taken from UFF and scaled by 1/1.2. For fitting, the tightness parameter is 0.1, the restraint strengths for the 2 stages are set to 0.0005 and 0.0010, respectively. The maximum number of iterations is 50 and the convergence threshold is set to 10-6. Charge equivalence constraints are enabled for CH2 and CH3 groups. No charge constraint settings are used and the connectivity is determined automatically.</w:t>
+      </w:r>
+    </w:p>
+    <w:p>
+      <w:pPr>
+        <w:rPr>
+          <w:lang w:val="en-US"/>
+        </w:rPr>
+      </w:pPr>
+      <w:r>
+        <w:rPr>
+          <w:lang w:val="en-US"/>
+        </w:rPr>
+        <w:t xml:space="preserve">These settings can be changed by the end user, by stopping the parametrization and modifying the </w:t>
+      </w:r>
+      <w:proofErr w:type="spellStart"/>
+      <w:proofErr w:type="gramStart"/>
+      <w:r>
+        <w:rPr>
+          <w:lang w:val="en-US"/>
+        </w:rPr>
+        <w:t>multiwfn.input</w:t>
+      </w:r>
+      <w:proofErr w:type="spellEnd"/>
+      <w:proofErr w:type="gramEnd"/>
+      <w:r>
+        <w:rPr>
+          <w:lang w:val="en-US"/>
+        </w:rPr>
+        <w:t xml:space="preserve"> file created in the orca frequency calculation folder</w:t>
+      </w:r>
+      <w:r>
+        <w:rPr>
+          <w:lang w:val="en-US"/>
+        </w:rPr>
+        <w:t xml:space="preserve">, followed by re-running </w:t>
+      </w:r>
+      <w:proofErr w:type="spellStart"/>
+      <w:r>
+        <w:rPr>
+          <w:lang w:val="en-US"/>
+        </w:rPr>
+        <w:t>pyconsolv</w:t>
+      </w:r>
+      <w:proofErr w:type="spellEnd"/>
+      <w:r>
+        <w:rPr>
+          <w:lang w:val="en-US"/>
+        </w:rPr>
+        <w:t>.</w:t>
+      </w:r>
     </w:p>
     <w:p>
       <w:pPr>
@@ -2715,11 +3081,11 @@
           <w:numId w:val="4"/>
         </w:numPr>
       </w:pPr>
-      <w:bookmarkStart w:id="16" w:name="_Toc129901159"/>
+      <w:bookmarkStart w:id="17" w:name="_Toc129901159"/>
       <w:r>
         <w:t>MCPB.py</w:t>
       </w:r>
-      <w:bookmarkEnd w:id="16"/>
+      <w:bookmarkEnd w:id="17"/>
     </w:p>
     <w:p>
       <w:pPr>
@@ -2729,14 +3095,14 @@
           <w:numId w:val="4"/>
         </w:numPr>
       </w:pPr>
-      <w:bookmarkStart w:id="17" w:name="_Toc129901160"/>
+      <w:bookmarkStart w:id="18" w:name="_Toc129901160"/>
       <w:r>
         <w:t>Amber2</w:t>
       </w:r>
       <w:r>
         <w:t>0</w:t>
       </w:r>
-      <w:bookmarkEnd w:id="17"/>
+      <w:bookmarkEnd w:id="18"/>
     </w:p>
     <w:p>
       <w:pPr>
@@ -2746,11 +3112,11 @@
           <w:numId w:val="4"/>
         </w:numPr>
       </w:pPr>
-      <w:bookmarkStart w:id="18" w:name="_Toc129901161"/>
+      <w:bookmarkStart w:id="19" w:name="_Toc129901161"/>
       <w:r>
         <w:t>Solvents</w:t>
       </w:r>
-      <w:bookmarkEnd w:id="18"/>
+      <w:bookmarkEnd w:id="19"/>
     </w:p>
     <w:p>
       <w:pPr>
@@ -2771,13 +3137,13 @@
           <w:numId w:val="4"/>
         </w:numPr>
       </w:pPr>
-      <w:bookmarkStart w:id="19" w:name="_Keywords"/>
-      <w:bookmarkStart w:id="20" w:name="_Toc129901162"/>
-      <w:bookmarkEnd w:id="19"/>
+      <w:bookmarkStart w:id="20" w:name="_Keywords"/>
+      <w:bookmarkStart w:id="21" w:name="_Toc129901162"/>
+      <w:bookmarkEnd w:id="20"/>
       <w:r>
         <w:t>Keywords</w:t>
       </w:r>
-      <w:bookmarkEnd w:id="20"/>
+      <w:bookmarkEnd w:id="21"/>
     </w:p>
     <w:p>
       <w:pPr>
@@ -2795,13 +3161,13 @@
           <w:numId w:val="4"/>
         </w:numPr>
       </w:pPr>
-      <w:bookmarkStart w:id="21" w:name="_Toc129901163"/>
       <w:bookmarkStart w:id="22" w:name="_Keywords_for_the"/>
+      <w:bookmarkStart w:id="23" w:name="_Toc129901163"/>
       <w:bookmarkEnd w:id="22"/>
       <w:r>
         <w:t xml:space="preserve">Keywords for </w:t>
       </w:r>
-      <w:bookmarkEnd w:id="21"/>
+      <w:bookmarkEnd w:id="23"/>
       <w:r>
         <w:t>PyConSolv</w:t>
       </w:r>
@@ -2826,6 +3192,7 @@
           <w:sz w:val="24"/>
           <w:szCs w:val="24"/>
         </w:rPr>
+        <w:lastRenderedPageBreak/>
         <w:t xml:space="preserve">-c, </w:t>
       </w:r>
       <w:r>
@@ -3533,15 +3900,7 @@
           <w:sz w:val="24"/>
           <w:szCs w:val="24"/>
         </w:rPr>
-        <w:t xml:space="preserve"> is started. Here, the user is required </w:t>
-      </w:r>
-      <w:r>
-        <w:rPr>
-          <w:sz w:val="24"/>
-          <w:szCs w:val="24"/>
-        </w:rPr>
-        <w:lastRenderedPageBreak/>
-        <w:t>to input the absolute path to the location of the custom solvent XYZ file and subsequently provide information about the permittivity and refraction index of the solvent.</w:t>
+        <w:t xml:space="preserve"> is started. Here, the user is required to input the absolute path to the location of the custom solvent XYZ file and subsequently provide information about the permittivity and refraction index of the solvent.</w:t>
       </w:r>
     </w:p>
     <w:p>
@@ -3560,7 +3919,7 @@
           <w:numId w:val="4"/>
         </w:numPr>
       </w:pPr>
-      <w:bookmarkStart w:id="23" w:name="_Toc129901164"/>
+      <w:bookmarkStart w:id="24" w:name="_Toc129901164"/>
       <w:r>
         <w:t xml:space="preserve">Keywords for the </w:t>
       </w:r>
@@ -3574,7 +3933,7 @@
       <w:r>
         <w:t xml:space="preserve"> file</w:t>
       </w:r>
-      <w:bookmarkEnd w:id="23"/>
+      <w:bookmarkEnd w:id="24"/>
     </w:p>
     <w:p>
       <w:pPr>
@@ -3762,7 +4121,7 @@
 </file>
 
 <file path=word/endnotes.xml><?xml version="1.0" encoding="utf-8"?>
-<w:endnotes xmlns:wpc="http://schemas.microsoft.com/office/word/2010/wordprocessingCanvas" xmlns:cx="http://schemas.microsoft.com/office/drawing/2014/chartex" xmlns:cx1="http://schemas.microsoft.com/office/drawing/2015/9/8/chartex" xmlns:cx2="http://schemas.microsoft.com/office/drawing/2015/10/21/chartex" xmlns:cx3="http://schemas.microsoft.com/office/drawing/2016/5/9/chartex" xmlns:cx4="http://schemas.microsoft.com/office/drawing/2016/5/10/chartex" xmlns:cx5="http://schemas.microsoft.com/office/drawing/2016/5/11/chartex" xmlns:cx6="http://schemas.microsoft.com/office/drawing/2016/5/12/chartex" xmlns:cx7="http://schemas.microsoft.com/office/drawing/2016/5/13/chartex" xmlns:cx8="http://schemas.microsoft.com/office/drawing/2016/5/14/chartex" xmlns:mc="http://schemas.openxmlformats.org/markup-compatibility/2006" xmlns:aink="http://schemas.microsoft.com/office/drawing/2016/ink" xmlns:am3d="http://schemas.microsoft.com/office/drawing/2017/model3d" xmlns:o="urn:schemas-microsoft-com:office:office" xmlns:oel="http://schemas.microsoft.com/office/2019/extlst" xmlns:r="http://schemas.openxmlformats.org/officeDocument/2006/relationships" xmlns:m="http://schemas.openxmlformats.org/officeDocument/2006/math" xmlns:v="urn:schemas-microsoft-com:vml" xmlns:wp14="http://schemas.microsoft.com/office/word/2010/wordprocessingDrawing" xmlns:wp="http://schemas.openxmlformats.org/drawingml/2006/wordprocessingDrawing" xmlns:w10="urn:schemas-microsoft-com:office:word" xmlns:w="http://schemas.openxmlformats.org/wordprocessingml/2006/main" xmlns:w14="http://schemas.microsoft.com/office/word/2010/wordml" xmlns:w15="http://schemas.microsoft.com/office/word/2012/wordml" xmlns:w16cex="http://schemas.microsoft.com/office/word/2018/wordml/cex" xmlns:w16cid="http://schemas.microsoft.com/office/word/2016/wordml/cid" xmlns:w16="http://schemas.microsoft.com/office/word/2018/wordml" xmlns:w16sdtdh="http://schemas.microsoft.com/office/word/2020/wordml/sdtdatahash" xmlns:w16se="http://schemas.microsoft.com/office/word/2015/wordml/symex" xmlns:wpg="http://schemas.microsoft.com/office/word/2010/wordprocessingGroup" xmlns:wpi="http://schemas.microsoft.com/office/word/2010/wordprocessingInk" xmlns:wne="http://schemas.microsoft.com/office/word/2006/wordml" xmlns:wps="http://schemas.microsoft.com/office/word/2010/wordprocessingShape" mc:Ignorable="w14 w15 w16se w16cid w16 w16cex w16sdtdh wp14">
+<w:endnotes xmlns:wpc="http://schemas.microsoft.com/office/word/2010/wordprocessingCanvas" xmlns:cx="http://schemas.microsoft.com/office/drawing/2014/chartex" xmlns:cx1="http://schemas.microsoft.com/office/drawing/2015/9/8/chartex" xmlns:cx2="http://schemas.microsoft.com/office/drawing/2015/10/21/chartex" xmlns:cx3="http://schemas.microsoft.com/office/drawing/2016/5/9/chartex" xmlns:cx4="http://schemas.microsoft.com/office/drawing/2016/5/10/chartex" xmlns:cx5="http://schemas.microsoft.com/office/drawing/2016/5/11/chartex" xmlns:cx6="http://schemas.microsoft.com/office/drawing/2016/5/12/chartex" xmlns:cx7="http://schemas.microsoft.com/office/drawing/2016/5/13/chartex" xmlns:cx8="http://schemas.microsoft.com/office/drawing/2016/5/14/chartex" xmlns:mc="http://schemas.openxmlformats.org/markup-compatibility/2006" xmlns:aink="http://schemas.microsoft.com/office/drawing/2016/ink" xmlns:am3d="http://schemas.microsoft.com/office/drawing/2017/model3d" xmlns:o="urn:schemas-microsoft-com:office:office" xmlns:oel="http://schemas.microsoft.com/office/2019/extlst" xmlns:r="http://schemas.openxmlformats.org/officeDocument/2006/relationships" xmlns:m="http://schemas.openxmlformats.org/officeDocument/2006/math" xmlns:v="urn:schemas-microsoft-com:vml" xmlns:wp14="http://schemas.microsoft.com/office/word/2010/wordprocessingDrawing" xmlns:wp="http://schemas.openxmlformats.org/drawingml/2006/wordprocessingDrawing" xmlns:w10="urn:schemas-microsoft-com:office:word" xmlns:w="http://schemas.openxmlformats.org/wordprocessingml/2006/main" xmlns:w14="http://schemas.microsoft.com/office/word/2010/wordml" xmlns:w15="http://schemas.microsoft.com/office/word/2012/wordml" xmlns:w16cex="http://schemas.microsoft.com/office/word/2018/wordml/cex" xmlns:w16cid="http://schemas.microsoft.com/office/word/2016/wordml/cid" xmlns:w16="http://schemas.microsoft.com/office/word/2018/wordml" xmlns:w16du="http://schemas.microsoft.com/office/word/2023/wordml/word16du" xmlns:w16sdtdh="http://schemas.microsoft.com/office/word/2020/wordml/sdtdatahash" xmlns:w16se="http://schemas.microsoft.com/office/word/2015/wordml/symex" xmlns:wpg="http://schemas.microsoft.com/office/word/2010/wordprocessingGroup" xmlns:wpi="http://schemas.microsoft.com/office/word/2010/wordprocessingInk" xmlns:wne="http://schemas.microsoft.com/office/word/2006/wordml" xmlns:wps="http://schemas.microsoft.com/office/word/2010/wordprocessingShape" mc:Ignorable="w14 w15 w16se w16cid w16 w16cex w16sdtdh wp14">
   <w:endnote w:type="separator" w:id="-1">
     <w:p>
       <w:pPr>
@@ -3787,7 +4146,7 @@
 </file>
 
 <file path=word/footer1.xml><?xml version="1.0" encoding="utf-8"?>
-<w:ftr xmlns:wpc="http://schemas.microsoft.com/office/word/2010/wordprocessingCanvas" xmlns:cx="http://schemas.microsoft.com/office/drawing/2014/chartex" xmlns:cx1="http://schemas.microsoft.com/office/drawing/2015/9/8/chartex" xmlns:cx2="http://schemas.microsoft.com/office/drawing/2015/10/21/chartex" xmlns:cx3="http://schemas.microsoft.com/office/drawing/2016/5/9/chartex" xmlns:cx4="http://schemas.microsoft.com/office/drawing/2016/5/10/chartex" xmlns:cx5="http://schemas.microsoft.com/office/drawing/2016/5/11/chartex" xmlns:cx6="http://schemas.microsoft.com/office/drawing/2016/5/12/chartex" xmlns:cx7="http://schemas.microsoft.com/office/drawing/2016/5/13/chartex" xmlns:cx8="http://schemas.microsoft.com/office/drawing/2016/5/14/chartex" xmlns:mc="http://schemas.openxmlformats.org/markup-compatibility/2006" xmlns:aink="http://schemas.microsoft.com/office/drawing/2016/ink" xmlns:am3d="http://schemas.microsoft.com/office/drawing/2017/model3d" xmlns:o="urn:schemas-microsoft-com:office:office" xmlns:oel="http://schemas.microsoft.com/office/2019/extlst" xmlns:r="http://schemas.openxmlformats.org/officeDocument/2006/relationships" xmlns:m="http://schemas.openxmlformats.org/officeDocument/2006/math" xmlns:v="urn:schemas-microsoft-com:vml" xmlns:wp14="http://schemas.microsoft.com/office/word/2010/wordprocessingDrawing" xmlns:wp="http://schemas.openxmlformats.org/drawingml/2006/wordprocessingDrawing" xmlns:w10="urn:schemas-microsoft-com:office:word" xmlns:w="http://schemas.openxmlformats.org/wordprocessingml/2006/main" xmlns:w14="http://schemas.microsoft.com/office/word/2010/wordml" xmlns:w15="http://schemas.microsoft.com/office/word/2012/wordml" xmlns:w16cex="http://schemas.microsoft.com/office/word/2018/wordml/cex" xmlns:w16cid="http://schemas.microsoft.com/office/word/2016/wordml/cid" xmlns:w16="http://schemas.microsoft.com/office/word/2018/wordml" xmlns:w16sdtdh="http://schemas.microsoft.com/office/word/2020/wordml/sdtdatahash" xmlns:w16se="http://schemas.microsoft.com/office/word/2015/wordml/symex" xmlns:wpg="http://schemas.microsoft.com/office/word/2010/wordprocessingGroup" xmlns:wpi="http://schemas.microsoft.com/office/word/2010/wordprocessingInk" xmlns:wne="http://schemas.microsoft.com/office/word/2006/wordml" xmlns:wps="http://schemas.microsoft.com/office/word/2010/wordprocessingShape" mc:Ignorable="w14 w15 w16se w16cid w16 w16cex w16sdtdh wp14">
+<w:ftr xmlns:wpc="http://schemas.microsoft.com/office/word/2010/wordprocessingCanvas" xmlns:cx="http://schemas.microsoft.com/office/drawing/2014/chartex" xmlns:cx1="http://schemas.microsoft.com/office/drawing/2015/9/8/chartex" xmlns:cx2="http://schemas.microsoft.com/office/drawing/2015/10/21/chartex" xmlns:cx3="http://schemas.microsoft.com/office/drawing/2016/5/9/chartex" xmlns:cx4="http://schemas.microsoft.com/office/drawing/2016/5/10/chartex" xmlns:cx5="http://schemas.microsoft.com/office/drawing/2016/5/11/chartex" xmlns:cx6="http://schemas.microsoft.com/office/drawing/2016/5/12/chartex" xmlns:cx7="http://schemas.microsoft.com/office/drawing/2016/5/13/chartex" xmlns:cx8="http://schemas.microsoft.com/office/drawing/2016/5/14/chartex" xmlns:mc="http://schemas.openxmlformats.org/markup-compatibility/2006" xmlns:aink="http://schemas.microsoft.com/office/drawing/2016/ink" xmlns:am3d="http://schemas.microsoft.com/office/drawing/2017/model3d" xmlns:o="urn:schemas-microsoft-com:office:office" xmlns:oel="http://schemas.microsoft.com/office/2019/extlst" xmlns:r="http://schemas.openxmlformats.org/officeDocument/2006/relationships" xmlns:m="http://schemas.openxmlformats.org/officeDocument/2006/math" xmlns:v="urn:schemas-microsoft-com:vml" xmlns:wp14="http://schemas.microsoft.com/office/word/2010/wordprocessingDrawing" xmlns:wp="http://schemas.openxmlformats.org/drawingml/2006/wordprocessingDrawing" xmlns:w10="urn:schemas-microsoft-com:office:word" xmlns:w="http://schemas.openxmlformats.org/wordprocessingml/2006/main" xmlns:w14="http://schemas.microsoft.com/office/word/2010/wordml" xmlns:w15="http://schemas.microsoft.com/office/word/2012/wordml" xmlns:w16cex="http://schemas.microsoft.com/office/word/2018/wordml/cex" xmlns:w16cid="http://schemas.microsoft.com/office/word/2016/wordml/cid" xmlns:w16="http://schemas.microsoft.com/office/word/2018/wordml" xmlns:w16du="http://schemas.microsoft.com/office/word/2023/wordml/word16du" xmlns:w16sdtdh="http://schemas.microsoft.com/office/word/2020/wordml/sdtdatahash" xmlns:w16se="http://schemas.microsoft.com/office/word/2015/wordml/symex" xmlns:wpg="http://schemas.microsoft.com/office/word/2010/wordprocessingGroup" xmlns:wpi="http://schemas.microsoft.com/office/word/2010/wordprocessingInk" xmlns:wne="http://schemas.microsoft.com/office/word/2006/wordml" xmlns:wps="http://schemas.microsoft.com/office/word/2010/wordprocessingShape" mc:Ignorable="w14 w15 w16se w16cid w16 w16cex w16sdtdh wp14">
   <w:sdt>
     <w:sdtPr>
       <w:id w:val="1799486453"/>
@@ -3839,7 +4198,7 @@
 </file>
 
 <file path=word/footnotes.xml><?xml version="1.0" encoding="utf-8"?>
-<w:footnotes xmlns:wpc="http://schemas.microsoft.com/office/word/2010/wordprocessingCanvas" xmlns:cx="http://schemas.microsoft.com/office/drawing/2014/chartex" xmlns:cx1="http://schemas.microsoft.com/office/drawing/2015/9/8/chartex" xmlns:cx2="http://schemas.microsoft.com/office/drawing/2015/10/21/chartex" xmlns:cx3="http://schemas.microsoft.com/office/drawing/2016/5/9/chartex" xmlns:cx4="http://schemas.microsoft.com/office/drawing/2016/5/10/chartex" xmlns:cx5="http://schemas.microsoft.com/office/drawing/2016/5/11/chartex" xmlns:cx6="http://schemas.microsoft.com/office/drawing/2016/5/12/chartex" xmlns:cx7="http://schemas.microsoft.com/office/drawing/2016/5/13/chartex" xmlns:cx8="http://schemas.microsoft.com/office/drawing/2016/5/14/chartex" xmlns:mc="http://schemas.openxmlformats.org/markup-compatibility/2006" xmlns:aink="http://schemas.microsoft.com/office/drawing/2016/ink" xmlns:am3d="http://schemas.microsoft.com/office/drawing/2017/model3d" xmlns:o="urn:schemas-microsoft-com:office:office" xmlns:oel="http://schemas.microsoft.com/office/2019/extlst" xmlns:r="http://schemas.openxmlformats.org/officeDocument/2006/relationships" xmlns:m="http://schemas.openxmlformats.org/officeDocument/2006/math" xmlns:v="urn:schemas-microsoft-com:vml" xmlns:wp14="http://schemas.microsoft.com/office/word/2010/wordprocessingDrawing" xmlns:wp="http://schemas.openxmlformats.org/drawingml/2006/wordprocessingDrawing" xmlns:w10="urn:schemas-microsoft-com:office:word" xmlns:w="http://schemas.openxmlformats.org/wordprocessingml/2006/main" xmlns:w14="http://schemas.microsoft.com/office/word/2010/wordml" xmlns:w15="http://schemas.microsoft.com/office/word/2012/wordml" xmlns:w16cex="http://schemas.microsoft.com/office/word/2018/wordml/cex" xmlns:w16cid="http://schemas.microsoft.com/office/word/2016/wordml/cid" xmlns:w16="http://schemas.microsoft.com/office/word/2018/wordml" xmlns:w16sdtdh="http://schemas.microsoft.com/office/word/2020/wordml/sdtdatahash" xmlns:w16se="http://schemas.microsoft.com/office/word/2015/wordml/symex" xmlns:wpg="http://schemas.microsoft.com/office/word/2010/wordprocessingGroup" xmlns:wpi="http://schemas.microsoft.com/office/word/2010/wordprocessingInk" xmlns:wne="http://schemas.microsoft.com/office/word/2006/wordml" xmlns:wps="http://schemas.microsoft.com/office/word/2010/wordprocessingShape" mc:Ignorable="w14 w15 w16se w16cid w16 w16cex w16sdtdh wp14">
+<w:footnotes xmlns:wpc="http://schemas.microsoft.com/office/word/2010/wordprocessingCanvas" xmlns:cx="http://schemas.microsoft.com/office/drawing/2014/chartex" xmlns:cx1="http://schemas.microsoft.com/office/drawing/2015/9/8/chartex" xmlns:cx2="http://schemas.microsoft.com/office/drawing/2015/10/21/chartex" xmlns:cx3="http://schemas.microsoft.com/office/drawing/2016/5/9/chartex" xmlns:cx4="http://schemas.microsoft.com/office/drawing/2016/5/10/chartex" xmlns:cx5="http://schemas.microsoft.com/office/drawing/2016/5/11/chartex" xmlns:cx6="http://schemas.microsoft.com/office/drawing/2016/5/12/chartex" xmlns:cx7="http://schemas.microsoft.com/office/drawing/2016/5/13/chartex" xmlns:cx8="http://schemas.microsoft.com/office/drawing/2016/5/14/chartex" xmlns:mc="http://schemas.openxmlformats.org/markup-compatibility/2006" xmlns:aink="http://schemas.microsoft.com/office/drawing/2016/ink" xmlns:am3d="http://schemas.microsoft.com/office/drawing/2017/model3d" xmlns:o="urn:schemas-microsoft-com:office:office" xmlns:oel="http://schemas.microsoft.com/office/2019/extlst" xmlns:r="http://schemas.openxmlformats.org/officeDocument/2006/relationships" xmlns:m="http://schemas.openxmlformats.org/officeDocument/2006/math" xmlns:v="urn:schemas-microsoft-com:vml" xmlns:wp14="http://schemas.microsoft.com/office/word/2010/wordprocessingDrawing" xmlns:wp="http://schemas.openxmlformats.org/drawingml/2006/wordprocessingDrawing" xmlns:w10="urn:schemas-microsoft-com:office:word" xmlns:w="http://schemas.openxmlformats.org/wordprocessingml/2006/main" xmlns:w14="http://schemas.microsoft.com/office/word/2010/wordml" xmlns:w15="http://schemas.microsoft.com/office/word/2012/wordml" xmlns:w16cex="http://schemas.microsoft.com/office/word/2018/wordml/cex" xmlns:w16cid="http://schemas.microsoft.com/office/word/2016/wordml/cid" xmlns:w16="http://schemas.microsoft.com/office/word/2018/wordml" xmlns:w16du="http://schemas.microsoft.com/office/word/2023/wordml/word16du" xmlns:w16sdtdh="http://schemas.microsoft.com/office/word/2020/wordml/sdtdatahash" xmlns:w16se="http://schemas.microsoft.com/office/word/2015/wordml/symex" xmlns:wpg="http://schemas.microsoft.com/office/word/2010/wordprocessingGroup" xmlns:wpi="http://schemas.microsoft.com/office/word/2010/wordprocessingInk" xmlns:wne="http://schemas.microsoft.com/office/word/2006/wordml" xmlns:wps="http://schemas.microsoft.com/office/word/2010/wordprocessingShape" mc:Ignorable="w14 w15 w16se w16cid w16 w16cex w16sdtdh wp14">
   <w:footnote w:type="separator" w:id="-1">
     <w:p>
       <w:pPr>
@@ -3864,7 +4223,7 @@
 </file>
 
 <file path=word/numbering.xml><?xml version="1.0" encoding="utf-8"?>
-<w:numbering xmlns:wpc="http://schemas.microsoft.com/office/word/2010/wordprocessingCanvas" xmlns:cx="http://schemas.microsoft.com/office/drawing/2014/chartex" xmlns:cx1="http://schemas.microsoft.com/office/drawing/2015/9/8/chartex" xmlns:cx2="http://schemas.microsoft.com/office/drawing/2015/10/21/chartex" xmlns:cx3="http://schemas.microsoft.com/office/drawing/2016/5/9/chartex" xmlns:cx4="http://schemas.microsoft.com/office/drawing/2016/5/10/chartex" xmlns:cx5="http://schemas.microsoft.com/office/drawing/2016/5/11/chartex" xmlns:cx6="http://schemas.microsoft.com/office/drawing/2016/5/12/chartex" xmlns:cx7="http://schemas.microsoft.com/office/drawing/2016/5/13/chartex" xmlns:cx8="http://schemas.microsoft.com/office/drawing/2016/5/14/chartex" xmlns:mc="http://schemas.openxmlformats.org/markup-compatibility/2006" xmlns:aink="http://schemas.microsoft.com/office/drawing/2016/ink" xmlns:am3d="http://schemas.microsoft.com/office/drawing/2017/model3d" xmlns:o="urn:schemas-microsoft-com:office:office" xmlns:oel="http://schemas.microsoft.com/office/2019/extlst" xmlns:r="http://schemas.openxmlformats.org/officeDocument/2006/relationships" xmlns:m="http://schemas.openxmlformats.org/officeDocument/2006/math" xmlns:v="urn:schemas-microsoft-com:vml" xmlns:wp14="http://schemas.microsoft.com/office/word/2010/wordprocessingDrawing" xmlns:wp="http://schemas.openxmlformats.org/drawingml/2006/wordprocessingDrawing" xmlns:w10="urn:schemas-microsoft-com:office:word" xmlns:w="http://schemas.openxmlformats.org/wordprocessingml/2006/main" xmlns:w14="http://schemas.microsoft.com/office/word/2010/wordml" xmlns:w15="http://schemas.microsoft.com/office/word/2012/wordml" xmlns:w16cex="http://schemas.microsoft.com/office/word/2018/wordml/cex" xmlns:w16cid="http://schemas.microsoft.com/office/word/2016/wordml/cid" xmlns:w16="http://schemas.microsoft.com/office/word/2018/wordml" xmlns:w16sdtdh="http://schemas.microsoft.com/office/word/2020/wordml/sdtdatahash" xmlns:w16se="http://schemas.microsoft.com/office/word/2015/wordml/symex" xmlns:wpg="http://schemas.microsoft.com/office/word/2010/wordprocessingGroup" xmlns:wpi="http://schemas.microsoft.com/office/word/2010/wordprocessingInk" xmlns:wne="http://schemas.microsoft.com/office/word/2006/wordml" xmlns:wps="http://schemas.microsoft.com/office/word/2010/wordprocessingShape" mc:Ignorable="w14 w15 w16se w16cid w16 w16cex w16sdtdh wp14">
+<w:numbering xmlns:wpc="http://schemas.microsoft.com/office/word/2010/wordprocessingCanvas" xmlns:cx="http://schemas.microsoft.com/office/drawing/2014/chartex" xmlns:cx1="http://schemas.microsoft.com/office/drawing/2015/9/8/chartex" xmlns:cx2="http://schemas.microsoft.com/office/drawing/2015/10/21/chartex" xmlns:cx3="http://schemas.microsoft.com/office/drawing/2016/5/9/chartex" xmlns:cx4="http://schemas.microsoft.com/office/drawing/2016/5/10/chartex" xmlns:cx5="http://schemas.microsoft.com/office/drawing/2016/5/11/chartex" xmlns:cx6="http://schemas.microsoft.com/office/drawing/2016/5/12/chartex" xmlns:cx7="http://schemas.microsoft.com/office/drawing/2016/5/13/chartex" xmlns:cx8="http://schemas.microsoft.com/office/drawing/2016/5/14/chartex" xmlns:mc="http://schemas.openxmlformats.org/markup-compatibility/2006" xmlns:aink="http://schemas.microsoft.com/office/drawing/2016/ink" xmlns:am3d="http://schemas.microsoft.com/office/drawing/2017/model3d" xmlns:o="urn:schemas-microsoft-com:office:office" xmlns:oel="http://schemas.microsoft.com/office/2019/extlst" xmlns:r="http://schemas.openxmlformats.org/officeDocument/2006/relationships" xmlns:m="http://schemas.openxmlformats.org/officeDocument/2006/math" xmlns:v="urn:schemas-microsoft-com:vml" xmlns:wp14="http://schemas.microsoft.com/office/word/2010/wordprocessingDrawing" xmlns:wp="http://schemas.openxmlformats.org/drawingml/2006/wordprocessingDrawing" xmlns:w10="urn:schemas-microsoft-com:office:word" xmlns:w="http://schemas.openxmlformats.org/wordprocessingml/2006/main" xmlns:w14="http://schemas.microsoft.com/office/word/2010/wordml" xmlns:w15="http://schemas.microsoft.com/office/word/2012/wordml" xmlns:w16cex="http://schemas.microsoft.com/office/word/2018/wordml/cex" xmlns:w16cid="http://schemas.microsoft.com/office/word/2016/wordml/cid" xmlns:w16="http://schemas.microsoft.com/office/word/2018/wordml" xmlns:w16du="http://schemas.microsoft.com/office/word/2023/wordml/word16du" xmlns:w16sdtdh="http://schemas.microsoft.com/office/word/2020/wordml/sdtdatahash" xmlns:w16se="http://schemas.microsoft.com/office/word/2015/wordml/symex" xmlns:wpg="http://schemas.microsoft.com/office/word/2010/wordprocessingGroup" xmlns:wpi="http://schemas.microsoft.com/office/word/2010/wordprocessingInk" xmlns:wne="http://schemas.microsoft.com/office/word/2006/wordml" xmlns:wps="http://schemas.microsoft.com/office/word/2010/wordprocessingShape" mc:Ignorable="w14 w15 w16se w16cid w16 w16cex w16sdtdh wp14">
   <w:abstractNum w:abstractNumId="0" w15:restartNumberingAfterBreak="0">
     <w:nsid w:val="09C50ADD"/>
     <w:multiLevelType w:val="multilevel"/>
@@ -4619,6 +4978,92 @@
     </w:lvl>
   </w:abstractNum>
   <w:abstractNum w:abstractNumId="7" w15:restartNumberingAfterBreak="0">
+    <w:nsid w:val="56BA63C2"/>
+    <w:multiLevelType w:val="hybridMultilevel"/>
+    <w:tmpl w:val="8C1A5C4A"/>
+    <w:lvl w:ilvl="0" w:tplc="0809000F">
+      <w:start w:val="1"/>
+      <w:numFmt w:val="decimal"/>
+      <w:lvlText w:val="%1."/>
+      <w:lvlJc w:val="left"/>
+      <w:pPr>
+        <w:ind w:left="1080" w:hanging="360"/>
+      </w:pPr>
+    </w:lvl>
+    <w:lvl w:ilvl="1" w:tplc="08090019" w:tentative="1">
+      <w:start w:val="1"/>
+      <w:numFmt w:val="lowerLetter"/>
+      <w:lvlText w:val="%2."/>
+      <w:lvlJc w:val="left"/>
+      <w:pPr>
+        <w:ind w:left="1800" w:hanging="360"/>
+      </w:pPr>
+    </w:lvl>
+    <w:lvl w:ilvl="2" w:tplc="0809001B" w:tentative="1">
+      <w:start w:val="1"/>
+      <w:numFmt w:val="lowerRoman"/>
+      <w:lvlText w:val="%3."/>
+      <w:lvlJc w:val="right"/>
+      <w:pPr>
+        <w:ind w:left="2520" w:hanging="180"/>
+      </w:pPr>
+    </w:lvl>
+    <w:lvl w:ilvl="3" w:tplc="0809000F" w:tentative="1">
+      <w:start w:val="1"/>
+      <w:numFmt w:val="decimal"/>
+      <w:lvlText w:val="%4."/>
+      <w:lvlJc w:val="left"/>
+      <w:pPr>
+        <w:ind w:left="3240" w:hanging="360"/>
+      </w:pPr>
+    </w:lvl>
+    <w:lvl w:ilvl="4" w:tplc="08090019" w:tentative="1">
+      <w:start w:val="1"/>
+      <w:numFmt w:val="lowerLetter"/>
+      <w:lvlText w:val="%5."/>
+      <w:lvlJc w:val="left"/>
+      <w:pPr>
+        <w:ind w:left="3960" w:hanging="360"/>
+      </w:pPr>
+    </w:lvl>
+    <w:lvl w:ilvl="5" w:tplc="0809001B" w:tentative="1">
+      <w:start w:val="1"/>
+      <w:numFmt w:val="lowerRoman"/>
+      <w:lvlText w:val="%6."/>
+      <w:lvlJc w:val="right"/>
+      <w:pPr>
+        <w:ind w:left="4680" w:hanging="180"/>
+      </w:pPr>
+    </w:lvl>
+    <w:lvl w:ilvl="6" w:tplc="0809000F" w:tentative="1">
+      <w:start w:val="1"/>
+      <w:numFmt w:val="decimal"/>
+      <w:lvlText w:val="%7."/>
+      <w:lvlJc w:val="left"/>
+      <w:pPr>
+        <w:ind w:left="5400" w:hanging="360"/>
+      </w:pPr>
+    </w:lvl>
+    <w:lvl w:ilvl="7" w:tplc="08090019" w:tentative="1">
+      <w:start w:val="1"/>
+      <w:numFmt w:val="lowerLetter"/>
+      <w:lvlText w:val="%8."/>
+      <w:lvlJc w:val="left"/>
+      <w:pPr>
+        <w:ind w:left="6120" w:hanging="360"/>
+      </w:pPr>
+    </w:lvl>
+    <w:lvl w:ilvl="8" w:tplc="0809001B" w:tentative="1">
+      <w:start w:val="1"/>
+      <w:numFmt w:val="lowerRoman"/>
+      <w:lvlText w:val="%9."/>
+      <w:lvlJc w:val="right"/>
+      <w:pPr>
+        <w:ind w:left="6840" w:hanging="180"/>
+      </w:pPr>
+    </w:lvl>
+  </w:abstractNum>
+  <w:abstractNum w:abstractNumId="8" w15:restartNumberingAfterBreak="0">
     <w:nsid w:val="664412F6"/>
     <w:multiLevelType w:val="multilevel"/>
     <w:tmpl w:val="0809001F"/>
@@ -4704,7 +5149,7 @@
       </w:pPr>
     </w:lvl>
   </w:abstractNum>
-  <w:abstractNum w:abstractNumId="8" w15:restartNumberingAfterBreak="0">
+  <w:abstractNum w:abstractNumId="9" w15:restartNumberingAfterBreak="0">
     <w:nsid w:val="6F4B55CA"/>
     <w:multiLevelType w:val="hybridMultilevel"/>
     <w:tmpl w:val="CCA8BE82"/>
@@ -4800,7 +5245,7 @@
     <w:abstractNumId w:val="3"/>
   </w:num>
   <w:num w:numId="4" w16cid:durableId="307326418">
-    <w:abstractNumId w:val="7"/>
+    <w:abstractNumId w:val="8"/>
   </w:num>
   <w:num w:numId="5" w16cid:durableId="1300568865">
     <w:abstractNumId w:val="0"/>
@@ -4812,10 +5257,13 @@
     <w:abstractNumId w:val="2"/>
   </w:num>
   <w:num w:numId="8" w16cid:durableId="599341669">
-    <w:abstractNumId w:val="8"/>
+    <w:abstractNumId w:val="9"/>
   </w:num>
   <w:num w:numId="9" w16cid:durableId="460340996">
     <w:abstractNumId w:val="4"/>
+  </w:num>
+  <w:num w:numId="10" w16cid:durableId="668093773">
+    <w:abstractNumId w:val="7"/>
   </w:num>
 </w:numbering>
 </file>

</xml_diff>